<commit_message>
Changed format for acuerdo_template
</commit_message>
<xml_diff>
--- a/lib/docx_templates/acuerdo_template.docx
+++ b/lib/docx_templates/acuerdo_template.docx
@@ -1,62 +1,7 @@
 
 <file path=word/document.xml><?xml version="1.0" encoding="utf-8"?>
-<w:document xmlns:mc="http://schemas.openxmlformats.org/markup-compatibility/2006" xmlns:o="urn:schemas-microsoft-com:office:office" xmlns:r="http://purl.oclc.org/ooxml/officeDocument/relationships" xmlns:m="http://purl.oclc.org/ooxml/officeDocument/math" xmlns:v="urn:schemas-microsoft-com:vml" xmlns:wp14="http://schemas.microsoft.com/office/word/2010/wordprocessingDrawing" xmlns:wp="http://purl.oclc.org/ooxml/drawingml/wordprocessingDrawing" xmlns:w10="urn:schemas-microsoft-com:office:word" xmlns:w="http://purl.oclc.org/ooxml/wordprocessingml/main" xmlns:w14="http://schemas.microsoft.com/office/word/2010/wordml" xmlns:w15="http://schemas.microsoft.com/office/word/2012/wordml" xmlns:wpi="http://schemas.microsoft.com/office/word/2010/wordprocessingInk" xmlns:wne="http://schemas.microsoft.com/office/word/2006/wordml" mc:Ignorable="w14 w15 wne wp14" w:conformance="strict">
-  <w:background w:color="FFFFFF">
-    <mc:AlternateContent>
-      <mc:Choice Requires="v"/>
-      <mc:Fallback>
-        <w:drawing>
-          <wp:inline distT="0" distB="0" distL="0" distR="0" wp14:anchorId="0A208BE3" wp14:editId="1DA34135">
-            <wp:extent cx="0" cy="0"/>
-            <wp:effectExtent l="0" t="0" r="0" b="0"/>
-            <wp:docPr id="1" name="Rectangle 1">
-              <a:extLst xmlns:a="http://purl.oclc.org/ooxml/drawingml/main">
-                <a:ext uri="{A998136B-4AC2-44c3-8CCF-79AB77ABDD1D}">
-                  <a15:backgroundPr xmlns:a15="http://schemas.microsoft.com/office/drawing/2012/main" bwMode="white" bwPure="auto" bwNormal="auto" targetScreenSize="1024x768"/>
-                </a:ext>
-              </a:extLst>
-            </wp:docPr>
-            <wp:cNvGraphicFramePr/>
-            <a:graphic xmlns:a="http://purl.oclc.org/ooxml/drawingml/main">
-              <a:graphicData uri="http://schemas.microsoft.com/office/word/2010/wordprocessingShape">
-                <wp:wsp>
-                  <wp:cNvSpPr/>
-                  <wp:spPr bwMode="white">
-                    <a:xfrm>
-                      <a:off x="0" y="0"/>
-                      <a:ext cx="0" cy="0"/>
-                    </a:xfrm>
-                    <a:prstGeom prst="rect">
-                      <a:avLst/>
-                    </a:prstGeom>
-                    <a:solidFill>
-                      <a:srgbClr val="FFFFFF"/>
-                    </a:solidFill>
-                    <a:ln>
-                      <a:noFill/>
-                    </a:ln>
-                    <a:extLst>
-                      <a:ext uri="{91240B29-F687-4F45-9708-019B960494DF}">
-                        <a14:hiddenLine xmlns:a14="http://schemas.microsoft.com/office/drawing/2010/main" w="0">
-                          <a:solidFill>
-                            <a:srgbClr val="000000"/>
-                          </a:solidFill>
-                          <a:miter lim="800%"/>
-                          <a:headEnd/>
-                          <a:tailEnd/>
-                        </a14:hiddenLine>
-                      </a:ext>
-                    </a:extLst>
-                  </wp:spPr>
-                  <wp:bodyPr/>
-                </wp:wsp>
-              </a:graphicData>
-            </a:graphic>
-          </wp:inline>
-        </w:drawing>
-      </mc:Fallback>
-    </mc:AlternateContent>
-  </w:background>
+<w:document xmlns:wpc="http://schemas.microsoft.com/office/word/2010/wordprocessingCanvas" xmlns:mc="http://schemas.openxmlformats.org/markup-compatibility/2006" xmlns:o="urn:schemas-microsoft-com:office:office" xmlns:r="http://schemas.openxmlformats.org/officeDocument/2006/relationships" xmlns:m="http://schemas.openxmlformats.org/officeDocument/2006/math" xmlns:v="urn:schemas-microsoft-com:vml" xmlns:wp14="http://schemas.microsoft.com/office/word/2010/wordprocessingDrawing" xmlns:wp="http://schemas.openxmlformats.org/drawingml/2006/wordprocessingDrawing" xmlns:w10="urn:schemas-microsoft-com:office:word" xmlns:w="http://schemas.openxmlformats.org/wordprocessingml/2006/main" xmlns:w14="http://schemas.microsoft.com/office/word/2010/wordml" xmlns:w15="http://schemas.microsoft.com/office/word/2012/wordml" xmlns:wpg="http://schemas.microsoft.com/office/word/2010/wordprocessingGroup" xmlns:wpi="http://schemas.microsoft.com/office/word/2010/wordprocessingInk" xmlns:wne="http://schemas.microsoft.com/office/word/2006/wordml" xmlns:wps="http://schemas.microsoft.com/office/word/2010/wordprocessingShape" mc:Ignorable="w14 w15 wp14">
+  <w:background w:color="FFFFFF"/>
   <w:body>
     <w:p>
       <w:pPr>
@@ -136,6 +81,8 @@
       <w:pPr>
         <w:jc w:val="both"/>
       </w:pPr>
+      <w:bookmarkStart w:id="0" w:name="_GoBack"/>
+      <w:bookmarkEnd w:id="0"/>
     </w:p>
     <w:p>
       <w:pPr>
@@ -276,27 +223,7 @@
           <w:sz w:val="28"/>
           <w:szCs w:val="28"/>
         </w:rPr>
-        <w:t xml:space="preserve">FUNDAK y EMPRENDEDOR  (conjuntamente denominados las “Partes”), celebran el presente Acuerdo de Colaboración (en adelante el “Acuerdo”) </w:t>
-      </w:r>
-      <w:proofErr w:type="gramStart"/>
-      <w:r>
-        <w:rPr>
-          <w:rFonts w:ascii="Times New Roman" w:eastAsia="Times New Roman" w:hAnsi="Times New Roman" w:cs="Times New Roman"/>
-          <w:color w:val="000000"/>
-          <w:sz w:val="28"/>
-          <w:szCs w:val="28"/>
-        </w:rPr>
-        <w:t>previas</w:t>
-      </w:r>
-      <w:proofErr w:type="gramEnd"/>
-      <w:r>
-        <w:rPr>
-          <w:rFonts w:ascii="Times New Roman" w:eastAsia="Times New Roman" w:hAnsi="Times New Roman" w:cs="Times New Roman"/>
-          <w:color w:val="000000"/>
-          <w:sz w:val="28"/>
-          <w:szCs w:val="28"/>
-        </w:rPr>
-        <w:t xml:space="preserve"> las siguientes:</w:t>
+        <w:t>FUNDAK y EMPRENDEDOR  (conjuntamente denominados las “Partes”), celebran el presente Acuerdo de Colaboración (en adelante el “Acuerdo”) previas las siguientes:</w:t>
       </w:r>
     </w:p>
     <w:p>
@@ -330,7 +257,7 @@
           <w:ilvl w:val="0"/>
           <w:numId w:val="1"/>
         </w:numPr>
-        <w:ind w:hanging="17.95pt"/>
+        <w:ind w:hanging="359"/>
         <w:contextualSpacing/>
         <w:jc w:val="both"/>
         <w:rPr>
@@ -371,8 +298,8 @@
           <w:ilvl w:val="0"/>
           <w:numId w:val="1"/>
         </w:numPr>
-        <w:spacing w:before="1.40pt" w:after="1.40pt"/>
-        <w:ind w:hanging="17.95pt"/>
+        <w:spacing w:before="28" w:after="28"/>
+        <w:ind w:hanging="359"/>
         <w:jc w:val="both"/>
         <w:rPr>
           <w:rFonts w:ascii="Times New Roman" w:eastAsia="Times New Roman" w:hAnsi="Times New Roman" w:cs="Times New Roman"/>
@@ -393,7 +320,7 @@
     </w:p>
     <w:p>
       <w:pPr>
-        <w:spacing w:before="1.40pt" w:after="1.40pt"/>
+        <w:spacing w:before="28" w:after="28"/>
         <w:jc w:val="both"/>
         <w:rPr>
           <w:rFonts w:ascii="Times New Roman" w:eastAsia="Times New Roman" w:hAnsi="Times New Roman" w:cs="Times New Roman"/>
@@ -409,8 +336,8 @@
           <w:ilvl w:val="0"/>
           <w:numId w:val="1"/>
         </w:numPr>
-        <w:spacing w:before="1.40pt" w:after="1.40pt"/>
-        <w:ind w:hanging="17.95pt"/>
+        <w:spacing w:before="28" w:after="28"/>
+        <w:ind w:hanging="359"/>
         <w:jc w:val="both"/>
         <w:rPr>
           <w:rFonts w:ascii="Times New Roman" w:eastAsia="Times New Roman" w:hAnsi="Times New Roman" w:cs="Times New Roman"/>
@@ -459,7 +386,7 @@
     </w:p>
     <w:p>
       <w:pPr>
-        <w:spacing w:before="1.40pt" w:after="1.40pt"/>
+        <w:spacing w:before="28" w:after="28"/>
         <w:jc w:val="both"/>
         <w:rPr>
           <w:rFonts w:ascii="Times New Roman" w:eastAsia="Times New Roman" w:hAnsi="Times New Roman" w:cs="Times New Roman"/>
@@ -475,8 +402,8 @@
           <w:ilvl w:val="0"/>
           <w:numId w:val="1"/>
         </w:numPr>
-        <w:spacing w:before="1.40pt" w:after="1.40pt"/>
-        <w:ind w:hanging="17.95pt"/>
+        <w:spacing w:before="28" w:after="28"/>
+        <w:ind w:hanging="359"/>
         <w:jc w:val="both"/>
         <w:rPr>
           <w:rFonts w:ascii="Times New Roman" w:eastAsia="Times New Roman" w:hAnsi="Times New Roman" w:cs="Times New Roman"/>
@@ -570,7 +497,7 @@
     </w:p>
     <w:p>
       <w:pPr>
-        <w:spacing w:before="1.40pt" w:after="1.40pt"/>
+        <w:spacing w:before="28" w:after="28"/>
         <w:jc w:val="both"/>
         <w:rPr>
           <w:rFonts w:ascii="Times New Roman" w:eastAsia="Times New Roman" w:hAnsi="Times New Roman" w:cs="Times New Roman"/>
@@ -586,7 +513,7 @@
           <w:ilvl w:val="0"/>
           <w:numId w:val="1"/>
         </w:numPr>
-        <w:ind w:hanging="17.95pt"/>
+        <w:ind w:hanging="359"/>
         <w:contextualSpacing/>
         <w:jc w:val="both"/>
         <w:rPr>
@@ -752,8 +679,8 @@
           <w:highlight w:val="white"/>
         </w:rPr>
       </w:pPr>
-      <w:bookmarkStart w:id="0" w:name="_gjdgxs" w:colFirst="0" w:colLast="0"/>
-      <w:bookmarkEnd w:id="0"/>
+      <w:bookmarkStart w:id="1" w:name="_gjdgxs" w:colFirst="0" w:colLast="0"/>
+      <w:bookmarkEnd w:id="1"/>
       <w:r>
         <w:rPr>
           <w:rFonts w:ascii="Times New Roman" w:eastAsia="Times New Roman" w:hAnsi="Times New Roman" w:cs="Times New Roman"/>
@@ -941,7 +868,7 @@
     </w:p>
     <w:p>
       <w:pPr>
-        <w:ind w:start="36pt"/>
+        <w:ind w:left="720"/>
         <w:jc w:val="both"/>
       </w:pPr>
     </w:p>
@@ -952,9 +879,9 @@
           <w:numId w:val="2"/>
         </w:numPr>
         <w:tabs>
-          <w:tab w:val="start" w:pos="27pt"/>
+          <w:tab w:val="left" w:pos="540"/>
         </w:tabs>
-        <w:ind w:hanging="35.95pt"/>
+        <w:ind w:hanging="719"/>
         <w:jc w:val="both"/>
         <w:rPr>
           <w:color w:val="000000"/>
@@ -1009,9 +936,9 @@
           <w:numId w:val="2"/>
         </w:numPr>
         <w:tabs>
-          <w:tab w:val="start" w:pos="27pt"/>
+          <w:tab w:val="left" w:pos="540"/>
         </w:tabs>
-        <w:ind w:hanging="35.95pt"/>
+        <w:ind w:hanging="719"/>
         <w:jc w:val="both"/>
         <w:rPr>
           <w:color w:val="000000"/>
@@ -1065,9 +992,9 @@
           <w:numId w:val="2"/>
         </w:numPr>
         <w:tabs>
-          <w:tab w:val="start" w:pos="27pt"/>
+          <w:tab w:val="left" w:pos="540"/>
         </w:tabs>
-        <w:ind w:hanging="35.95pt"/>
+        <w:ind w:hanging="719"/>
         <w:jc w:val="both"/>
         <w:rPr>
           <w:color w:val="000000"/>
@@ -1102,9 +1029,9 @@
           <w:numId w:val="2"/>
         </w:numPr>
         <w:tabs>
-          <w:tab w:val="start" w:pos="27pt"/>
+          <w:tab w:val="left" w:pos="540"/>
         </w:tabs>
-        <w:ind w:hanging="35.95pt"/>
+        <w:ind w:hanging="719"/>
         <w:jc w:val="both"/>
         <w:rPr>
           <w:color w:val="000000"/>
@@ -1144,7 +1071,7 @@
     <w:p>
       <w:pPr>
         <w:tabs>
-          <w:tab w:val="start" w:pos="27pt"/>
+          <w:tab w:val="left" w:pos="540"/>
         </w:tabs>
         <w:jc w:val="both"/>
         <w:rPr>
@@ -1268,8 +1195,8 @@
       <w:pPr>
         <w:jc w:val="both"/>
       </w:pPr>
-      <w:bookmarkStart w:id="1" w:name="_30j0zll" w:colFirst="0" w:colLast="0"/>
-      <w:bookmarkEnd w:id="1"/>
+      <w:bookmarkStart w:id="2" w:name="_30j0zll" w:colFirst="0" w:colLast="0"/>
+      <w:bookmarkEnd w:id="2"/>
     </w:p>
     <w:p>
       <w:pPr>
@@ -1893,7 +1820,7 @@
     <w:p>
       <w:pPr>
         <w:tabs>
-          <w:tab w:val="start" w:pos="-32.05pt"/>
+          <w:tab w:val="left" w:pos="-639"/>
         </w:tabs>
         <w:jc w:val="both"/>
       </w:pPr>
@@ -1901,7 +1828,7 @@
     <w:p>
       <w:pPr>
         <w:tabs>
-          <w:tab w:val="start" w:pos="-32.05pt"/>
+          <w:tab w:val="left" w:pos="-639"/>
         </w:tabs>
         <w:jc w:val="both"/>
       </w:pPr>
@@ -1909,7 +1836,7 @@
     <w:p>
       <w:pPr>
         <w:tabs>
-          <w:tab w:val="start" w:pos="-32.05pt"/>
+          <w:tab w:val="left" w:pos="-639"/>
         </w:tabs>
         <w:jc w:val="both"/>
       </w:pPr>
@@ -2050,17 +1977,17 @@
     <w:sectPr>
       <w:headerReference w:type="default" r:id="rId10"/>
       <w:footerReference w:type="default" r:id="rId11"/>
-      <w:pgSz w:w="612.10pt" w:h="792.10pt"/>
-      <w:pgMar w:top="85.05pt" w:right="85.05pt" w:bottom="85.05pt" w:left="85.05pt" w:header="0pt" w:footer="36pt" w:gutter="0pt"/>
+      <w:pgSz w:w="12242" w:h="15842"/>
+      <w:pgMar w:top="1701" w:right="1701" w:bottom="1701" w:left="1701" w:header="0" w:footer="720" w:gutter="0"/>
       <w:pgNumType w:start="1"/>
-      <w:cols w:space="36pt"/>
+      <w:cols w:space="720"/>
     </w:sectPr>
   </w:body>
 </w:document>
 </file>
 
 <file path=word/endnotes.xml><?xml version="1.0" encoding="utf-8"?>
-<w:endnotes xmlns:mc="http://schemas.openxmlformats.org/markup-compatibility/2006" xmlns:o="urn:schemas-microsoft-com:office:office" xmlns:r="http://purl.oclc.org/ooxml/officeDocument/relationships" xmlns:m="http://purl.oclc.org/ooxml/officeDocument/math" xmlns:v="urn:schemas-microsoft-com:vml" xmlns:wp14="http://schemas.microsoft.com/office/word/2010/wordprocessingDrawing" xmlns:wp="http://purl.oclc.org/ooxml/drawingml/wordprocessingDrawing" xmlns:w10="urn:schemas-microsoft-com:office:word" xmlns:w="http://purl.oclc.org/ooxml/wordprocessingml/main" xmlns:w14="http://schemas.microsoft.com/office/word/2010/wordml" xmlns:w15="http://schemas.microsoft.com/office/word/2012/wordml" xmlns:wpi="http://schemas.microsoft.com/office/word/2010/wordprocessingInk" xmlns:wne="http://schemas.microsoft.com/office/word/2006/wordml" mc:Ignorable="w14 w15 wne wp14">
+<w:endnotes xmlns:wpc="http://schemas.microsoft.com/office/word/2010/wordprocessingCanvas" xmlns:mc="http://schemas.openxmlformats.org/markup-compatibility/2006" xmlns:o="urn:schemas-microsoft-com:office:office" xmlns:r="http://schemas.openxmlformats.org/officeDocument/2006/relationships" xmlns:m="http://schemas.openxmlformats.org/officeDocument/2006/math" xmlns:v="urn:schemas-microsoft-com:vml" xmlns:wp14="http://schemas.microsoft.com/office/word/2010/wordprocessingDrawing" xmlns:wp="http://schemas.openxmlformats.org/drawingml/2006/wordprocessingDrawing" xmlns:w10="urn:schemas-microsoft-com:office:word" xmlns:w="http://schemas.openxmlformats.org/wordprocessingml/2006/main" xmlns:w14="http://schemas.microsoft.com/office/word/2010/wordml" xmlns:w15="http://schemas.microsoft.com/office/word/2012/wordml" xmlns:wpg="http://schemas.microsoft.com/office/word/2010/wordprocessingGroup" xmlns:wpi="http://schemas.microsoft.com/office/word/2010/wordprocessingInk" xmlns:wne="http://schemas.microsoft.com/office/word/2006/wordml" xmlns:wps="http://schemas.microsoft.com/office/word/2010/wordprocessingShape" mc:Ignorable="w14 w15 wp14">
   <w:endnote w:type="separator" w:id="-1">
     <w:p>
       <w:r>
@@ -2079,14 +2006,14 @@
 </file>
 
 <file path=word/footer1.xml><?xml version="1.0" encoding="utf-8"?>
-<w:ftr xmlns:mc="http://schemas.openxmlformats.org/markup-compatibility/2006" xmlns:o="urn:schemas-microsoft-com:office:office" xmlns:r="http://purl.oclc.org/ooxml/officeDocument/relationships" xmlns:m="http://purl.oclc.org/ooxml/officeDocument/math" xmlns:v="urn:schemas-microsoft-com:vml" xmlns:wp14="http://schemas.microsoft.com/office/word/2010/wordprocessingDrawing" xmlns:wp="http://purl.oclc.org/ooxml/drawingml/wordprocessingDrawing" xmlns:w10="urn:schemas-microsoft-com:office:word" xmlns:w="http://purl.oclc.org/ooxml/wordprocessingml/main" xmlns:w14="http://schemas.microsoft.com/office/word/2010/wordml" xmlns:w15="http://schemas.microsoft.com/office/word/2012/wordml" xmlns:wpi="http://schemas.microsoft.com/office/word/2010/wordprocessingInk" xmlns:wne="http://schemas.microsoft.com/office/word/2006/wordml" mc:Ignorable="w14 w15 wne wp14">
+<w:ftr xmlns:wpc="http://schemas.microsoft.com/office/word/2010/wordprocessingCanvas" xmlns:mc="http://schemas.openxmlformats.org/markup-compatibility/2006" xmlns:o="urn:schemas-microsoft-com:office:office" xmlns:r="http://schemas.openxmlformats.org/officeDocument/2006/relationships" xmlns:m="http://schemas.openxmlformats.org/officeDocument/2006/math" xmlns:v="urn:schemas-microsoft-com:vml" xmlns:wp14="http://schemas.microsoft.com/office/word/2010/wordprocessingDrawing" xmlns:wp="http://schemas.openxmlformats.org/drawingml/2006/wordprocessingDrawing" xmlns:w10="urn:schemas-microsoft-com:office:word" xmlns:w="http://schemas.openxmlformats.org/wordprocessingml/2006/main" xmlns:w14="http://schemas.microsoft.com/office/word/2010/wordml" xmlns:w15="http://schemas.microsoft.com/office/word/2012/wordml" xmlns:wpg="http://schemas.microsoft.com/office/word/2010/wordprocessingGroup" xmlns:wpi="http://schemas.microsoft.com/office/word/2010/wordprocessingInk" xmlns:wne="http://schemas.microsoft.com/office/word/2006/wordml" xmlns:wps="http://schemas.microsoft.com/office/word/2010/wordprocessingShape" mc:Ignorable="w14 w15 wp14">
   <w:p>
     <w:pPr>
       <w:tabs>
-        <w:tab w:val="center" w:pos="220.95pt"/>
-        <w:tab w:val="end" w:pos="441.90pt"/>
+        <w:tab w:val="center" w:pos="4419"/>
+        <w:tab w:val="right" w:pos="8838"/>
       </w:tabs>
-      <w:jc w:val="end"/>
+      <w:jc w:val="right"/>
     </w:pPr>
     <w:r>
       <w:fldChar w:fldCharType="begin"/>
@@ -2101,7 +2028,7 @@
       <w:rPr>
         <w:noProof/>
       </w:rPr>
-      <w:t>7</w:t>
+      <w:t>1</w:t>
     </w:r>
     <w:r>
       <w:fldChar w:fldCharType="end"/>
@@ -2110,17 +2037,17 @@
   <w:p>
     <w:pPr>
       <w:tabs>
-        <w:tab w:val="center" w:pos="220.95pt"/>
-        <w:tab w:val="end" w:pos="441.90pt"/>
+        <w:tab w:val="center" w:pos="4419"/>
+        <w:tab w:val="right" w:pos="8838"/>
       </w:tabs>
-      <w:spacing w:after="36pt"/>
+      <w:spacing w:after="720"/>
     </w:pPr>
   </w:p>
 </w:ftr>
 </file>
 
 <file path=word/footnotes.xml><?xml version="1.0" encoding="utf-8"?>
-<w:footnotes xmlns:mc="http://schemas.openxmlformats.org/markup-compatibility/2006" xmlns:o="urn:schemas-microsoft-com:office:office" xmlns:r="http://purl.oclc.org/ooxml/officeDocument/relationships" xmlns:m="http://purl.oclc.org/ooxml/officeDocument/math" xmlns:v="urn:schemas-microsoft-com:vml" xmlns:wp14="http://schemas.microsoft.com/office/word/2010/wordprocessingDrawing" xmlns:wp="http://purl.oclc.org/ooxml/drawingml/wordprocessingDrawing" xmlns:w10="urn:schemas-microsoft-com:office:word" xmlns:w="http://purl.oclc.org/ooxml/wordprocessingml/main" xmlns:w14="http://schemas.microsoft.com/office/word/2010/wordml" xmlns:w15="http://schemas.microsoft.com/office/word/2012/wordml" xmlns:wpi="http://schemas.microsoft.com/office/word/2010/wordprocessingInk" xmlns:wne="http://schemas.microsoft.com/office/word/2006/wordml" mc:Ignorable="w14 w15 wne wp14">
+<w:footnotes xmlns:wpc="http://schemas.microsoft.com/office/word/2010/wordprocessingCanvas" xmlns:mc="http://schemas.openxmlformats.org/markup-compatibility/2006" xmlns:o="urn:schemas-microsoft-com:office:office" xmlns:r="http://schemas.openxmlformats.org/officeDocument/2006/relationships" xmlns:m="http://schemas.openxmlformats.org/officeDocument/2006/math" xmlns:v="urn:schemas-microsoft-com:vml" xmlns:wp14="http://schemas.microsoft.com/office/word/2010/wordprocessingDrawing" xmlns:wp="http://schemas.openxmlformats.org/drawingml/2006/wordprocessingDrawing" xmlns:w10="urn:schemas-microsoft-com:office:word" xmlns:w="http://schemas.openxmlformats.org/wordprocessingml/2006/main" xmlns:w14="http://schemas.microsoft.com/office/word/2010/wordml" xmlns:w15="http://schemas.microsoft.com/office/word/2012/wordml" xmlns:wpg="http://schemas.microsoft.com/office/word/2010/wordprocessingGroup" xmlns:wpi="http://schemas.microsoft.com/office/word/2010/wordprocessingInk" xmlns:wne="http://schemas.microsoft.com/office/word/2006/wordml" xmlns:wps="http://schemas.microsoft.com/office/word/2010/wordprocessingShape" mc:Ignorable="w14 w15 wp14">
   <w:footnote w:type="separator" w:id="-1">
     <w:p>
       <w:r>
@@ -2139,15 +2066,15 @@
 </file>
 
 <file path=word/header1.xml><?xml version="1.0" encoding="utf-8"?>
-<w:hdr xmlns:mc="http://schemas.openxmlformats.org/markup-compatibility/2006" xmlns:o="urn:schemas-microsoft-com:office:office" xmlns:r="http://purl.oclc.org/ooxml/officeDocument/relationships" xmlns:m="http://purl.oclc.org/ooxml/officeDocument/math" xmlns:v="urn:schemas-microsoft-com:vml" xmlns:wp14="http://schemas.microsoft.com/office/word/2010/wordprocessingDrawing" xmlns:wp="http://purl.oclc.org/ooxml/drawingml/wordprocessingDrawing" xmlns:w10="urn:schemas-microsoft-com:office:word" xmlns:w="http://purl.oclc.org/ooxml/wordprocessingml/main" xmlns:w14="http://schemas.microsoft.com/office/word/2010/wordml" xmlns:w15="http://schemas.microsoft.com/office/word/2012/wordml" xmlns:wpi="http://schemas.microsoft.com/office/word/2010/wordprocessingInk" xmlns:wne="http://schemas.microsoft.com/office/word/2006/wordml" mc:Ignorable="w14 w15 wne wp14">
+<w:hdr xmlns:wpc="http://schemas.microsoft.com/office/word/2010/wordprocessingCanvas" xmlns:mc="http://schemas.openxmlformats.org/markup-compatibility/2006" xmlns:o="urn:schemas-microsoft-com:office:office" xmlns:r="http://schemas.openxmlformats.org/officeDocument/2006/relationships" xmlns:m="http://schemas.openxmlformats.org/officeDocument/2006/math" xmlns:v="urn:schemas-microsoft-com:vml" xmlns:wp14="http://schemas.microsoft.com/office/word/2010/wordprocessingDrawing" xmlns:wp="http://schemas.openxmlformats.org/drawingml/2006/wordprocessingDrawing" xmlns:w10="urn:schemas-microsoft-com:office:word" xmlns:w="http://schemas.openxmlformats.org/wordprocessingml/2006/main" xmlns:w14="http://schemas.microsoft.com/office/word/2010/wordml" xmlns:w15="http://schemas.microsoft.com/office/word/2012/wordml" xmlns:wpg="http://schemas.microsoft.com/office/word/2010/wordprocessingGroup" xmlns:wpi="http://schemas.microsoft.com/office/word/2010/wordprocessingInk" xmlns:wne="http://schemas.microsoft.com/office/word/2006/wordml" xmlns:wps="http://schemas.microsoft.com/office/word/2010/wordprocessingShape" mc:Ignorable="w14 w15 wp14">
   <w:p>
     <w:pPr>
       <w:tabs>
-        <w:tab w:val="center" w:pos="212.60pt"/>
-        <w:tab w:val="end" w:pos="425.20pt"/>
+        <w:tab w:val="center" w:pos="4252"/>
+        <w:tab w:val="right" w:pos="8504"/>
       </w:tabs>
-      <w:spacing w:before="36pt"/>
-      <w:jc w:val="end"/>
+      <w:spacing w:before="720"/>
+      <w:jc w:val="right"/>
     </w:pPr>
     <w:r>
       <w:rPr>
@@ -2168,9 +2095,9 @@
           <wp:wrapSquare wrapText="bothSides" distT="0" distB="0" distL="114300" distR="114300"/>
           <wp:docPr id="1" name="image3.png" descr="https://lh6.googleusercontent.com/EqAeWVNdGbdFdlhuBD3bTigZBzL90Budb0X_dQ3Reh3NAn6nSswwFdZX9vQAHn7vDMzKRlyYC7FlYdDSB2S_c7_S9KzJnngqxEQGd7zTwoHKsWmUHf4ZEzaXmVL1mohfDdvYD6yaZZk"/>
           <wp:cNvGraphicFramePr/>
-          <a:graphic xmlns:a="http://purl.oclc.org/ooxml/drawingml/main">
-            <a:graphicData uri="http://purl.oclc.org/ooxml/drawingml/picture">
-              <pic:pic xmlns:pic="http://purl.oclc.org/ooxml/drawingml/picture">
+          <a:graphic xmlns:a="http://schemas.openxmlformats.org/drawingml/2006/main">
+            <a:graphicData uri="http://schemas.openxmlformats.org/drawingml/2006/picture">
+              <pic:pic xmlns:pic="http://schemas.openxmlformats.org/drawingml/2006/picture">
                 <pic:nvPicPr>
                   <pic:cNvPr id="0" name="image3.png" descr="https://lh6.googleusercontent.com/EqAeWVNdGbdFdlhuBD3bTigZBzL90Budb0X_dQ3Reh3NAn6nSswwFdZX9vQAHn7vDMzKRlyYC7FlYdDSB2S_c7_S9KzJnngqxEQGd7zTwoHKsWmUHf4ZEzaXmVL1mohfDdvYD6yaZZk"/>
                   <pic:cNvPicPr preferRelativeResize="0"/>
@@ -2217,9 +2144,9 @@
           <wp:wrapSquare wrapText="bothSides" distT="0" distB="0" distL="114300" distR="114300"/>
           <wp:docPr id="2" name="image4.png" descr="http://gallery.mailchimp.com/4a1f5054d0cf6af4a40b5423e/images/logo.1.png"/>
           <wp:cNvGraphicFramePr/>
-          <a:graphic xmlns:a="http://purl.oclc.org/ooxml/drawingml/main">
-            <a:graphicData uri="http://purl.oclc.org/ooxml/drawingml/picture">
-              <pic:pic xmlns:pic="http://purl.oclc.org/ooxml/drawingml/picture">
+          <a:graphic xmlns:a="http://schemas.openxmlformats.org/drawingml/2006/main">
+            <a:graphicData uri="http://schemas.openxmlformats.org/drawingml/2006/picture">
+              <pic:pic xmlns:pic="http://schemas.openxmlformats.org/drawingml/2006/picture">
                 <pic:nvPicPr>
                   <pic:cNvPr id="0" name="image4.png" descr="http://gallery.mailchimp.com/4a1f5054d0cf6af4a40b5423e/images/logo.1.png"/>
                   <pic:cNvPicPr preferRelativeResize="0"/>
@@ -2252,7 +2179,7 @@
 </file>
 
 <file path=word/numbering.xml><?xml version="1.0" encoding="utf-8"?>
-<w:numbering xmlns:mc="http://schemas.openxmlformats.org/markup-compatibility/2006" xmlns:o="urn:schemas-microsoft-com:office:office" xmlns:r="http://purl.oclc.org/ooxml/officeDocument/relationships" xmlns:m="http://purl.oclc.org/ooxml/officeDocument/math" xmlns:v="urn:schemas-microsoft-com:vml" xmlns:wp14="http://schemas.microsoft.com/office/word/2010/wordprocessingDrawing" xmlns:wp="http://purl.oclc.org/ooxml/drawingml/wordprocessingDrawing" xmlns:w10="urn:schemas-microsoft-com:office:word" xmlns:w="http://purl.oclc.org/ooxml/wordprocessingml/main" xmlns:w14="http://schemas.microsoft.com/office/word/2010/wordml" xmlns:w15="http://schemas.microsoft.com/office/word/2012/wordml" xmlns:wpi="http://schemas.microsoft.com/office/word/2010/wordprocessingInk" xmlns:wne="http://schemas.microsoft.com/office/word/2006/wordml" mc:Ignorable="w14 w15 wne wp14">
+<w:numbering xmlns:wpc="http://schemas.microsoft.com/office/word/2010/wordprocessingCanvas" xmlns:mc="http://schemas.openxmlformats.org/markup-compatibility/2006" xmlns:o="urn:schemas-microsoft-com:office:office" xmlns:r="http://schemas.openxmlformats.org/officeDocument/2006/relationships" xmlns:m="http://schemas.openxmlformats.org/officeDocument/2006/math" xmlns:v="urn:schemas-microsoft-com:vml" xmlns:wp14="http://schemas.microsoft.com/office/word/2010/wordprocessingDrawing" xmlns:wp="http://schemas.openxmlformats.org/drawingml/2006/wordprocessingDrawing" xmlns:w10="urn:schemas-microsoft-com:office:word" xmlns:w="http://schemas.openxmlformats.org/wordprocessingml/2006/main" xmlns:w14="http://schemas.microsoft.com/office/word/2010/wordml" xmlns:w15="http://schemas.microsoft.com/office/word/2012/wordml" xmlns:wpg="http://schemas.microsoft.com/office/word/2010/wordprocessingGroup" xmlns:wpi="http://schemas.microsoft.com/office/word/2010/wordprocessingInk" xmlns:wne="http://schemas.microsoft.com/office/word/2006/wordml" xmlns:wps="http://schemas.microsoft.com/office/word/2010/wordprocessingShape" mc:Ignorable="w14 w15 wp14">
   <w:abstractNum w:abstractNumId="0" w15:restartNumberingAfterBreak="0">
     <w:nsid w:val="44ED6E89"/>
     <w:multiLevelType w:val="multilevel"/>
@@ -2261,9 +2188,9 @@
       <w:start w:val="1"/>
       <w:numFmt w:val="decimal"/>
       <w:lvlText w:val="%1."/>
-      <w:lvlJc w:val="start"/>
-      <w:pPr>
-        <w:ind w:start="71.40pt" w:firstLine="106.80pt"/>
+      <w:lvlJc w:val="left"/>
+      <w:pPr>
+        <w:ind w:left="1428" w:firstLine="2136"/>
       </w:pPr>
       <w:rPr>
         <w:rFonts w:ascii="Times New Roman" w:eastAsia="Times New Roman" w:hAnsi="Times New Roman" w:cs="Times New Roman"/>
@@ -2273,72 +2200,72 @@
       <w:start w:val="1"/>
       <w:numFmt w:val="lowerLetter"/>
       <w:lvlText w:val="%2."/>
-      <w:lvlJc w:val="start"/>
-      <w:pPr>
-        <w:ind w:start="72pt" w:firstLine="126pt"/>
+      <w:lvlJc w:val="left"/>
+      <w:pPr>
+        <w:ind w:left="1440" w:firstLine="2520"/>
       </w:pPr>
     </w:lvl>
     <w:lvl w:ilvl="2">
       <w:start w:val="1"/>
       <w:numFmt w:val="lowerRoman"/>
       <w:lvlText w:val="%3."/>
-      <w:lvlJc w:val="end"/>
-      <w:pPr>
-        <w:ind w:start="108pt" w:firstLine="207pt"/>
+      <w:lvlJc w:val="right"/>
+      <w:pPr>
+        <w:ind w:left="2160" w:firstLine="4140"/>
       </w:pPr>
     </w:lvl>
     <w:lvl w:ilvl="3">
       <w:start w:val="1"/>
       <w:numFmt w:val="decimal"/>
       <w:lvlText w:val="%4."/>
-      <w:lvlJc w:val="start"/>
-      <w:pPr>
-        <w:ind w:start="144pt" w:firstLine="270pt"/>
+      <w:lvlJc w:val="left"/>
+      <w:pPr>
+        <w:ind w:left="2880" w:firstLine="5400"/>
       </w:pPr>
     </w:lvl>
     <w:lvl w:ilvl="4">
       <w:start w:val="1"/>
       <w:numFmt w:val="lowerLetter"/>
       <w:lvlText w:val="%5."/>
-      <w:lvlJc w:val="start"/>
-      <w:pPr>
-        <w:ind w:start="180pt" w:firstLine="342pt"/>
+      <w:lvlJc w:val="left"/>
+      <w:pPr>
+        <w:ind w:left="3600" w:firstLine="6840"/>
       </w:pPr>
     </w:lvl>
     <w:lvl w:ilvl="5">
       <w:start w:val="1"/>
       <w:numFmt w:val="lowerRoman"/>
       <w:lvlText w:val="%6."/>
-      <w:lvlJc w:val="end"/>
-      <w:pPr>
-        <w:ind w:start="216pt" w:firstLine="423pt"/>
+      <w:lvlJc w:val="right"/>
+      <w:pPr>
+        <w:ind w:left="4320" w:firstLine="8460"/>
       </w:pPr>
     </w:lvl>
     <w:lvl w:ilvl="6">
       <w:start w:val="1"/>
       <w:numFmt w:val="decimal"/>
       <w:lvlText w:val="%7."/>
-      <w:lvlJc w:val="start"/>
-      <w:pPr>
-        <w:ind w:start="252pt" w:firstLine="486pt"/>
+      <w:lvlJc w:val="left"/>
+      <w:pPr>
+        <w:ind w:left="5040" w:firstLine="9720"/>
       </w:pPr>
     </w:lvl>
     <w:lvl w:ilvl="7">
       <w:start w:val="1"/>
       <w:numFmt w:val="lowerLetter"/>
       <w:lvlText w:val="%8."/>
-      <w:lvlJc w:val="start"/>
-      <w:pPr>
-        <w:ind w:start="288pt" w:firstLine="558pt"/>
+      <w:lvlJc w:val="left"/>
+      <w:pPr>
+        <w:ind w:left="5760" w:firstLine="11160"/>
       </w:pPr>
     </w:lvl>
     <w:lvl w:ilvl="8">
       <w:start w:val="1"/>
       <w:numFmt w:val="lowerRoman"/>
       <w:lvlText w:val="%9."/>
-      <w:lvlJc w:val="end"/>
-      <w:pPr>
-        <w:ind w:start="324pt" w:firstLine="639pt"/>
+      <w:lvlJc w:val="right"/>
+      <w:pPr>
+        <w:ind w:left="6480" w:firstLine="12780"/>
       </w:pPr>
     </w:lvl>
   </w:abstractNum>
@@ -2350,9 +2277,9 @@
       <w:start w:val="1"/>
       <w:numFmt w:val="upperLetter"/>
       <w:lvlText w:val="%1)"/>
-      <w:lvlJc w:val="start"/>
-      <w:pPr>
-        <w:ind w:start="36pt" w:firstLine="54pt"/>
+      <w:lvlJc w:val="left"/>
+      <w:pPr>
+        <w:ind w:left="720" w:firstLine="1080"/>
       </w:pPr>
       <w:rPr>
         <w:b/>
@@ -2362,72 +2289,72 @@
       <w:start w:val="1"/>
       <w:numFmt w:val="lowerLetter"/>
       <w:lvlText w:val="%2."/>
-      <w:lvlJc w:val="start"/>
-      <w:pPr>
-        <w:ind w:start="72pt" w:firstLine="126pt"/>
+      <w:lvlJc w:val="left"/>
+      <w:pPr>
+        <w:ind w:left="1440" w:firstLine="2520"/>
       </w:pPr>
     </w:lvl>
     <w:lvl w:ilvl="2">
       <w:start w:val="1"/>
       <w:numFmt w:val="lowerRoman"/>
       <w:lvlText w:val="%3."/>
-      <w:lvlJc w:val="end"/>
-      <w:pPr>
-        <w:ind w:start="108pt" w:firstLine="207pt"/>
+      <w:lvlJc w:val="right"/>
+      <w:pPr>
+        <w:ind w:left="2160" w:firstLine="4140"/>
       </w:pPr>
     </w:lvl>
     <w:lvl w:ilvl="3">
       <w:start w:val="1"/>
       <w:numFmt w:val="decimal"/>
       <w:lvlText w:val="%4."/>
-      <w:lvlJc w:val="start"/>
-      <w:pPr>
-        <w:ind w:start="144pt" w:firstLine="270pt"/>
+      <w:lvlJc w:val="left"/>
+      <w:pPr>
+        <w:ind w:left="2880" w:firstLine="5400"/>
       </w:pPr>
     </w:lvl>
     <w:lvl w:ilvl="4">
       <w:start w:val="1"/>
       <w:numFmt w:val="lowerLetter"/>
       <w:lvlText w:val="%5."/>
-      <w:lvlJc w:val="start"/>
-      <w:pPr>
-        <w:ind w:start="180pt" w:firstLine="342pt"/>
+      <w:lvlJc w:val="left"/>
+      <w:pPr>
+        <w:ind w:left="3600" w:firstLine="6840"/>
       </w:pPr>
     </w:lvl>
     <w:lvl w:ilvl="5">
       <w:start w:val="1"/>
       <w:numFmt w:val="lowerRoman"/>
       <w:lvlText w:val="%6."/>
-      <w:lvlJc w:val="end"/>
-      <w:pPr>
-        <w:ind w:start="216pt" w:firstLine="423pt"/>
+      <w:lvlJc w:val="right"/>
+      <w:pPr>
+        <w:ind w:left="4320" w:firstLine="8460"/>
       </w:pPr>
     </w:lvl>
     <w:lvl w:ilvl="6">
       <w:start w:val="1"/>
       <w:numFmt w:val="decimal"/>
       <w:lvlText w:val="%7."/>
-      <w:lvlJc w:val="start"/>
-      <w:pPr>
-        <w:ind w:start="252pt" w:firstLine="486pt"/>
+      <w:lvlJc w:val="left"/>
+      <w:pPr>
+        <w:ind w:left="5040" w:firstLine="9720"/>
       </w:pPr>
     </w:lvl>
     <w:lvl w:ilvl="7">
       <w:start w:val="1"/>
       <w:numFmt w:val="lowerLetter"/>
       <w:lvlText w:val="%8."/>
-      <w:lvlJc w:val="start"/>
-      <w:pPr>
-        <w:ind w:start="288pt" w:firstLine="558pt"/>
+      <w:lvlJc w:val="left"/>
+      <w:pPr>
+        <w:ind w:left="5760" w:firstLine="11160"/>
       </w:pPr>
     </w:lvl>
     <w:lvl w:ilvl="8">
       <w:start w:val="1"/>
       <w:numFmt w:val="lowerRoman"/>
       <w:lvlText w:val="%9."/>
-      <w:lvlJc w:val="end"/>
-      <w:pPr>
-        <w:ind w:start="324pt" w:firstLine="639pt"/>
+      <w:lvlJc w:val="right"/>
+      <w:pPr>
+        <w:ind w:left="6480" w:firstLine="12780"/>
       </w:pPr>
     </w:lvl>
   </w:abstractNum>
@@ -2441,7 +2368,7 @@
 </file>
 
 <file path=word/styles.xml><?xml version="1.0" encoding="utf-8"?>
-<w:styles xmlns:mc="http://schemas.openxmlformats.org/markup-compatibility/2006" xmlns:r="http://purl.oclc.org/ooxml/officeDocument/relationships" xmlns:w="http://purl.oclc.org/ooxml/wordprocessingml/main" xmlns:w14="http://schemas.microsoft.com/office/word/2010/wordml" xmlns:w15="http://schemas.microsoft.com/office/word/2012/wordml" mc:Ignorable="w14 w15">
+<w:styles xmlns:mc="http://schemas.openxmlformats.org/markup-compatibility/2006" xmlns:r="http://schemas.openxmlformats.org/officeDocument/2006/relationships" xmlns:w="http://schemas.openxmlformats.org/wordprocessingml/2006/main" xmlns:w14="http://schemas.microsoft.com/office/word/2010/wordml" xmlns:w15="http://schemas.microsoft.com/office/word/2012/wordml" mc:Ignorable="w14 w15">
   <w:docDefaults>
     <w:rPrDefault>
       <w:rPr>
@@ -2847,7 +2774,7 @@
     <w:pPr>
       <w:keepNext/>
       <w:keepLines/>
-      <w:spacing w:before="24pt"/>
+      <w:spacing w:before="480"/>
       <w:outlineLvl w:val="0"/>
     </w:pPr>
     <w:rPr>
@@ -2864,7 +2791,7 @@
     <w:pPr>
       <w:keepNext/>
       <w:keepLines/>
-      <w:spacing w:before="10pt"/>
+      <w:spacing w:before="200"/>
       <w:outlineLvl w:val="1"/>
     </w:pPr>
     <w:rPr>
@@ -2881,7 +2808,7 @@
     <w:pPr>
       <w:keepNext/>
       <w:keepLines/>
-      <w:spacing w:before="10pt"/>
+      <w:spacing w:before="200"/>
       <w:outlineLvl w:val="2"/>
     </w:pPr>
     <w:rPr>
@@ -2898,7 +2825,7 @@
     <w:pPr>
       <w:keepNext/>
       <w:keepLines/>
-      <w:spacing w:before="12pt" w:after="2pt"/>
+      <w:spacing w:before="240" w:after="40"/>
       <w:outlineLvl w:val="3"/>
     </w:pPr>
     <w:rPr>
@@ -2914,7 +2841,7 @@
     <w:pPr>
       <w:keepNext/>
       <w:keepLines/>
-      <w:spacing w:before="11pt" w:after="2pt"/>
+      <w:spacing w:before="220" w:after="40"/>
       <w:outlineLvl w:val="4"/>
     </w:pPr>
     <w:rPr>
@@ -2928,7 +2855,7 @@
     <w:pPr>
       <w:keepNext/>
       <w:keepLines/>
-      <w:spacing w:before="10pt" w:after="2pt"/>
+      <w:spacing w:before="200" w:after="40"/>
       <w:outlineLvl w:val="5"/>
     </w:pPr>
     <w:rPr>
@@ -2949,12 +2876,12 @@
     <w:semiHidden/>
     <w:unhideWhenUsed/>
     <w:tblPr>
-      <w:tblInd w:w="0pt" w:type="dxa"/>
+      <w:tblInd w:w="0" w:type="dxa"/>
       <w:tblCellMar>
-        <w:top w:w="0pt" w:type="dxa"/>
-        <w:start w:w="5.40pt" w:type="dxa"/>
-        <w:bottom w:w="0pt" w:type="dxa"/>
-        <w:end w:w="5.40pt" w:type="dxa"/>
+        <w:top w:w="0" w:type="dxa"/>
+        <w:left w:w="108" w:type="dxa"/>
+        <w:bottom w:w="0" w:type="dxa"/>
+        <w:right w:w="108" w:type="dxa"/>
       </w:tblCellMar>
     </w:tblPr>
   </w:style>
@@ -2968,10 +2895,10 @@
     <w:name w:val="Table Normal"/>
     <w:tblPr>
       <w:tblCellMar>
-        <w:top w:w="0pt" w:type="dxa"/>
-        <w:start w:w="0pt" w:type="dxa"/>
-        <w:bottom w:w="0pt" w:type="dxa"/>
-        <w:end w:w="0pt" w:type="dxa"/>
+        <w:top w:w="0" w:type="dxa"/>
+        <w:left w:w="0" w:type="dxa"/>
+        <w:bottom w:w="0" w:type="dxa"/>
+        <w:right w:w="0" w:type="dxa"/>
       </w:tblCellMar>
     </w:tblPr>
   </w:style>
@@ -2982,7 +2909,7 @@
     <w:pPr>
       <w:keepNext/>
       <w:keepLines/>
-      <w:spacing w:after="15pt"/>
+      <w:spacing w:after="300"/>
     </w:pPr>
     <w:rPr>
       <w:color w:val="17365D"/>
@@ -3009,7 +2936,7 @@
 </file>
 
 <file path=word/theme/theme1.xml><?xml version="1.0" encoding="utf-8"?>
-<a:theme xmlns:a="http://purl.oclc.org/ooxml/drawingml/main" name="Tema de Office">
+<a:theme xmlns:a="http://schemas.openxmlformats.org/drawingml/2006/main" name="Tema de Office">
   <a:themeElements>
     <a:clrScheme name="Office">
       <a:dk1>
@@ -3128,25 +3055,25 @@
         </a:solidFill>
         <a:gradFill rotWithShape="1">
           <a:gsLst>
-            <a:gs pos="0%">
+            <a:gs pos="0">
               <a:schemeClr val="phClr">
-                <a:lumMod val="110%"/>
-                <a:satMod val="105%"/>
-                <a:tint val="67%"/>
+                <a:lumMod val="110000"/>
+                <a:satMod val="105000"/>
+                <a:tint val="67000"/>
               </a:schemeClr>
             </a:gs>
-            <a:gs pos="50%">
+            <a:gs pos="50000">
               <a:schemeClr val="phClr">
-                <a:lumMod val="105%"/>
-                <a:satMod val="103%"/>
-                <a:tint val="73%"/>
+                <a:lumMod val="105000"/>
+                <a:satMod val="103000"/>
+                <a:tint val="73000"/>
               </a:schemeClr>
             </a:gs>
-            <a:gs pos="100%">
+            <a:gs pos="100000">
               <a:schemeClr val="phClr">
-                <a:lumMod val="105%"/>
-                <a:satMod val="109%"/>
-                <a:tint val="81%"/>
+                <a:lumMod val="105000"/>
+                <a:satMod val="109000"/>
+                <a:tint val="81000"/>
               </a:schemeClr>
             </a:gs>
           </a:gsLst>
@@ -3154,25 +3081,25 @@
         </a:gradFill>
         <a:gradFill rotWithShape="1">
           <a:gsLst>
-            <a:gs pos="0%">
+            <a:gs pos="0">
               <a:schemeClr val="phClr">
-                <a:satMod val="103%"/>
-                <a:lumMod val="102%"/>
-                <a:tint val="94%"/>
+                <a:satMod val="103000"/>
+                <a:lumMod val="102000"/>
+                <a:tint val="94000"/>
               </a:schemeClr>
             </a:gs>
-            <a:gs pos="50%">
+            <a:gs pos="50000">
               <a:schemeClr val="phClr">
-                <a:satMod val="110%"/>
-                <a:lumMod val="100%"/>
-                <a:shade val="100%"/>
+                <a:satMod val="110000"/>
+                <a:lumMod val="100000"/>
+                <a:shade val="100000"/>
               </a:schemeClr>
             </a:gs>
-            <a:gs pos="100%">
+            <a:gs pos="100000">
               <a:schemeClr val="phClr">
-                <a:lumMod val="99%"/>
-                <a:satMod val="120%"/>
-                <a:shade val="78%"/>
+                <a:lumMod val="99000"/>
+                <a:satMod val="120000"/>
+                <a:shade val="78000"/>
               </a:schemeClr>
             </a:gs>
           </a:gsLst>
@@ -3185,21 +3112,21 @@
             <a:schemeClr val="phClr"/>
           </a:solidFill>
           <a:prstDash val="solid"/>
-          <a:miter lim="800%"/>
+          <a:miter lim="800000"/>
         </a:ln>
         <a:ln w="12700" cap="flat" cmpd="sng" algn="ctr">
           <a:solidFill>
             <a:schemeClr val="phClr"/>
           </a:solidFill>
           <a:prstDash val="solid"/>
-          <a:miter lim="800%"/>
+          <a:miter lim="800000"/>
         </a:ln>
         <a:ln w="19050" cap="flat" cmpd="sng" algn="ctr">
           <a:solidFill>
             <a:schemeClr val="phClr"/>
           </a:solidFill>
           <a:prstDash val="solid"/>
-          <a:miter lim="800%"/>
+          <a:miter lim="800000"/>
         </a:ln>
       </a:lnStyleLst>
       <a:effectStyleLst>
@@ -3213,7 +3140,7 @@
           <a:effectLst>
             <a:outerShdw blurRad="57150" dist="19050" dir="5400000" algn="ctr" rotWithShape="0">
               <a:srgbClr val="000000">
-                <a:alpha val="63%"/>
+                <a:alpha val="63000"/>
               </a:srgbClr>
             </a:outerShdw>
           </a:effectLst>
@@ -3225,32 +3152,32 @@
         </a:solidFill>
         <a:solidFill>
           <a:schemeClr val="phClr">
-            <a:tint val="95%"/>
-            <a:satMod val="170%"/>
+            <a:tint val="95000"/>
+            <a:satMod val="170000"/>
           </a:schemeClr>
         </a:solidFill>
         <a:gradFill rotWithShape="1">
           <a:gsLst>
-            <a:gs pos="0%">
+            <a:gs pos="0">
               <a:schemeClr val="phClr">
-                <a:tint val="93%"/>
-                <a:satMod val="150%"/>
-                <a:shade val="98%"/>
-                <a:lumMod val="102%"/>
+                <a:tint val="93000"/>
+                <a:satMod val="150000"/>
+                <a:shade val="98000"/>
+                <a:lumMod val="102000"/>
               </a:schemeClr>
             </a:gs>
-            <a:gs pos="50%">
+            <a:gs pos="50000">
               <a:schemeClr val="phClr">
-                <a:tint val="98%"/>
-                <a:satMod val="130%"/>
-                <a:shade val="90%"/>
-                <a:lumMod val="103%"/>
+                <a:tint val="98000"/>
+                <a:satMod val="130000"/>
+                <a:shade val="90000"/>
+                <a:lumMod val="103000"/>
               </a:schemeClr>
             </a:gs>
-            <a:gs pos="100%">
+            <a:gs pos="100000">
               <a:schemeClr val="phClr">
-                <a:shade val="63%"/>
-                <a:satMod val="120%"/>
+                <a:shade val="63000"/>
+                <a:satMod val="120000"/>
               </a:schemeClr>
             </a:gs>
           </a:gsLst>

</xml_diff>

<commit_message>
Added trustee import iniciatives and download word file from project admin with more info
</commit_message>
<xml_diff>
--- a/lib/docx_templates/acuerdo_template.docx
+++ b/lib/docx_templates/acuerdo_template.docx
@@ -81,8 +81,6 @@
       <w:pPr>
         <w:jc w:val="both"/>
       </w:pPr>
-      <w:bookmarkStart w:id="0" w:name="_GoBack"/>
-      <w:bookmarkEnd w:id="0"/>
     </w:p>
     <w:p>
       <w:pPr>
@@ -171,7 +169,7 @@
           <w:sz w:val="28"/>
           <w:szCs w:val="28"/>
         </w:rPr>
-        <w:t>CEDULA</w:t>
+        <w:t>USERCC</w:t>
       </w:r>
       <w:r>
         <w:rPr>
@@ -223,7 +221,27 @@
           <w:sz w:val="28"/>
           <w:szCs w:val="28"/>
         </w:rPr>
-        <w:t>FUNDAK y EMPRENDEDOR  (conjuntamente denominados las “Partes”), celebran el presente Acuerdo de Colaboración (en adelante el “Acuerdo”) previas las siguientes:</w:t>
+        <w:t xml:space="preserve">FUNDAK y EMPRENDEDOR  (conjuntamente denominados las “Partes”), </w:t>
+      </w:r>
+      <w:proofErr w:type="gramStart"/>
+      <w:r>
+        <w:rPr>
+          <w:rFonts w:ascii="Times New Roman" w:eastAsia="Times New Roman" w:hAnsi="Times New Roman" w:cs="Times New Roman"/>
+          <w:color w:val="000000"/>
+          <w:sz w:val="28"/>
+          <w:szCs w:val="28"/>
+        </w:rPr>
+        <w:t>celebran</w:t>
+      </w:r>
+      <w:proofErr w:type="gramEnd"/>
+      <w:r>
+        <w:rPr>
+          <w:rFonts w:ascii="Times New Roman" w:eastAsia="Times New Roman" w:hAnsi="Times New Roman" w:cs="Times New Roman"/>
+          <w:color w:val="000000"/>
+          <w:sz w:val="28"/>
+          <w:szCs w:val="28"/>
+        </w:rPr>
+        <w:t xml:space="preserve"> el presente Acuerdo de Colaboración (en adelante el “Acuerdo”) previas las siguientes:</w:t>
       </w:r>
     </w:p>
     <w:p>
@@ -483,7 +501,7 @@
           <w:sz w:val="28"/>
           <w:szCs w:val="28"/>
         </w:rPr>
-        <w:t>«Parcialmente exitoso o totalmente exitoso»</w:t>
+        <w:t>PROJECTSTATE</w:t>
       </w:r>
       <w:r>
         <w:rPr>
@@ -679,8 +697,8 @@
           <w:highlight w:val="white"/>
         </w:rPr>
       </w:pPr>
-      <w:bookmarkStart w:id="1" w:name="_gjdgxs" w:colFirst="0" w:colLast="0"/>
-      <w:bookmarkEnd w:id="1"/>
+      <w:bookmarkStart w:id="0" w:name="_gjdgxs" w:colFirst="0" w:colLast="0"/>
+      <w:bookmarkEnd w:id="0"/>
       <w:r>
         <w:rPr>
           <w:rFonts w:ascii="Times New Roman" w:eastAsia="Times New Roman" w:hAnsi="Times New Roman" w:cs="Times New Roman"/>
@@ -1195,8 +1213,8 @@
       <w:pPr>
         <w:jc w:val="both"/>
       </w:pPr>
-      <w:bookmarkStart w:id="2" w:name="_30j0zll" w:colFirst="0" w:colLast="0"/>
-      <w:bookmarkEnd w:id="2"/>
+      <w:bookmarkStart w:id="1" w:name="_30j0zll" w:colFirst="0" w:colLast="0"/>
+      <w:bookmarkEnd w:id="1"/>
     </w:p>
     <w:p>
       <w:pPr>
@@ -1809,13 +1827,17 @@
           <w:szCs w:val="28"/>
         </w:rPr>
         <w:lastRenderedPageBreak/>
-        <w:t>En constancia, se firma en Bogotá, D.C., a los 09 días del mes de Octubre del 2015.</w:t>
-      </w:r>
-    </w:p>
-    <w:p>
-      <w:pPr>
-        <w:jc w:val="both"/>
-      </w:pPr>
+        <w:t xml:space="preserve">En constancia, se firma en Bogotá, D.C., a los </w:t>
+      </w:r>
+      <w:r>
+        <w:rPr>
+          <w:rFonts w:ascii="Times New Roman" w:eastAsia="Times New Roman" w:hAnsi="Times New Roman" w:cs="Times New Roman"/>
+          <w:color w:val="000000"/>
+          <w:sz w:val="28"/>
+          <w:szCs w:val="28"/>
+        </w:rPr>
+        <w:t>SIGNDATE.</w:t>
+      </w:r>
     </w:p>
     <w:p>
       <w:pPr>
@@ -1966,6 +1988,9 @@
     <w:p>
       <w:pPr>
         <w:jc w:val="center"/>
+        <w:rPr>
+          <w:color w:val="000000"/>
+        </w:rPr>
       </w:pPr>
       <w:r>
         <w:rPr>
@@ -1974,9 +1999,2213 @@
         <w:t>FUNDAK</w:t>
       </w:r>
     </w:p>
+    <w:p>
+      <w:pPr>
+        <w:jc w:val="center"/>
+        <w:rPr>
+          <w:color w:val="000000"/>
+        </w:rPr>
+      </w:pPr>
+    </w:p>
+    <w:p>
+      <w:pPr>
+        <w:jc w:val="center"/>
+        <w:rPr>
+          <w:color w:val="000000"/>
+        </w:rPr>
+      </w:pPr>
+    </w:p>
+    <w:p>
+      <w:pPr>
+        <w:jc w:val="center"/>
+        <w:rPr>
+          <w:color w:val="000000"/>
+        </w:rPr>
+      </w:pPr>
+    </w:p>
+    <w:p>
+      <w:pPr>
+        <w:jc w:val="center"/>
+        <w:rPr>
+          <w:color w:val="000000"/>
+        </w:rPr>
+      </w:pPr>
+    </w:p>
+    <w:p>
+      <w:pPr>
+        <w:jc w:val="center"/>
+        <w:rPr>
+          <w:color w:val="000000"/>
+        </w:rPr>
+      </w:pPr>
+    </w:p>
+    <w:p>
+      <w:pPr>
+        <w:jc w:val="center"/>
+        <w:rPr>
+          <w:color w:val="000000"/>
+        </w:rPr>
+      </w:pPr>
+    </w:p>
+    <w:p>
+      <w:pPr>
+        <w:jc w:val="center"/>
+        <w:rPr>
+          <w:color w:val="000000"/>
+        </w:rPr>
+      </w:pPr>
+    </w:p>
+    <w:p>
+      <w:pPr>
+        <w:jc w:val="center"/>
+        <w:rPr>
+          <w:color w:val="000000"/>
+        </w:rPr>
+      </w:pPr>
+    </w:p>
+    <w:p>
+      <w:pPr>
+        <w:jc w:val="center"/>
+        <w:rPr>
+          <w:color w:val="000000"/>
+        </w:rPr>
+      </w:pPr>
+    </w:p>
+    <w:p>
+      <w:pPr>
+        <w:jc w:val="center"/>
+        <w:rPr>
+          <w:color w:val="000000"/>
+        </w:rPr>
+      </w:pPr>
+    </w:p>
+    <w:p>
+      <w:pPr>
+        <w:jc w:val="center"/>
+        <w:rPr>
+          <w:color w:val="000000"/>
+        </w:rPr>
+      </w:pPr>
+    </w:p>
+    <w:p>
+      <w:pPr>
+        <w:jc w:val="center"/>
+        <w:rPr>
+          <w:color w:val="000000"/>
+        </w:rPr>
+      </w:pPr>
+    </w:p>
+    <w:p>
+      <w:pPr>
+        <w:jc w:val="center"/>
+        <w:rPr>
+          <w:color w:val="000000"/>
+        </w:rPr>
+      </w:pPr>
+    </w:p>
+    <w:p>
+      <w:pPr>
+        <w:jc w:val="center"/>
+        <w:rPr>
+          <w:color w:val="000000"/>
+        </w:rPr>
+      </w:pPr>
+    </w:p>
+    <w:p>
+      <w:pPr>
+        <w:jc w:val="center"/>
+        <w:rPr>
+          <w:color w:val="000000"/>
+        </w:rPr>
+      </w:pPr>
+    </w:p>
+    <w:p>
+      <w:pPr>
+        <w:jc w:val="center"/>
+        <w:rPr>
+          <w:color w:val="000000"/>
+        </w:rPr>
+      </w:pPr>
+    </w:p>
+    <w:p>
+      <w:pPr>
+        <w:jc w:val="center"/>
+        <w:rPr>
+          <w:color w:val="000000"/>
+        </w:rPr>
+      </w:pPr>
+    </w:p>
+    <w:p>
+      <w:pPr>
+        <w:jc w:val="center"/>
+        <w:rPr>
+          <w:color w:val="000000"/>
+        </w:rPr>
+      </w:pPr>
+    </w:p>
+    <w:p>
+      <w:pPr>
+        <w:jc w:val="center"/>
+        <w:rPr>
+          <w:color w:val="000000"/>
+        </w:rPr>
+      </w:pPr>
+    </w:p>
+    <w:p>
+      <w:pPr>
+        <w:jc w:val="center"/>
+        <w:rPr>
+          <w:color w:val="000000"/>
+        </w:rPr>
+      </w:pPr>
+    </w:p>
+    <w:p>
+      <w:pPr>
+        <w:jc w:val="center"/>
+        <w:rPr>
+          <w:color w:val="000000"/>
+        </w:rPr>
+      </w:pPr>
+    </w:p>
+    <w:p>
+      <w:pPr>
+        <w:jc w:val="center"/>
+        <w:rPr>
+          <w:color w:val="000000"/>
+        </w:rPr>
+      </w:pPr>
+    </w:p>
+    <w:p>
+      <w:pPr>
+        <w:jc w:val="center"/>
+        <w:rPr>
+          <w:color w:val="000000"/>
+        </w:rPr>
+      </w:pPr>
+    </w:p>
+    <w:p>
+      <w:pPr>
+        <w:jc w:val="center"/>
+        <w:rPr>
+          <w:color w:val="000000"/>
+        </w:rPr>
+      </w:pPr>
+    </w:p>
+    <w:p>
+      <w:pPr>
+        <w:jc w:val="center"/>
+        <w:rPr>
+          <w:color w:val="000000"/>
+        </w:rPr>
+      </w:pPr>
+    </w:p>
+    <w:p>
+      <w:pPr>
+        <w:jc w:val="center"/>
+        <w:rPr>
+          <w:color w:val="000000"/>
+        </w:rPr>
+      </w:pPr>
+    </w:p>
+    <w:p>
+      <w:pPr>
+        <w:jc w:val="center"/>
+        <w:rPr>
+          <w:color w:val="000000"/>
+        </w:rPr>
+      </w:pPr>
+    </w:p>
+    <w:p>
+      <w:pPr>
+        <w:jc w:val="center"/>
+        <w:rPr>
+          <w:color w:val="000000"/>
+        </w:rPr>
+      </w:pPr>
+    </w:p>
+    <w:p>
+      <w:pPr>
+        <w:jc w:val="center"/>
+        <w:rPr>
+          <w:color w:val="000000"/>
+        </w:rPr>
+      </w:pPr>
+    </w:p>
+    <w:p>
+      <w:pPr>
+        <w:jc w:val="center"/>
+        <w:rPr>
+          <w:color w:val="000000"/>
+        </w:rPr>
+      </w:pPr>
+    </w:p>
+    <w:p>
+      <w:pPr>
+        <w:jc w:val="center"/>
+        <w:rPr>
+          <w:color w:val="000000"/>
+        </w:rPr>
+      </w:pPr>
+    </w:p>
+    <w:p>
+      <w:pPr>
+        <w:jc w:val="center"/>
+        <w:rPr>
+          <w:color w:val="000000"/>
+        </w:rPr>
+      </w:pPr>
+    </w:p>
+    <w:p>
+      <w:pPr>
+        <w:jc w:val="center"/>
+        <w:rPr>
+          <w:color w:val="000000"/>
+        </w:rPr>
+      </w:pPr>
+    </w:p>
+    <w:p>
+      <w:pPr>
+        <w:jc w:val="center"/>
+        <w:rPr>
+          <w:color w:val="000000"/>
+        </w:rPr>
+      </w:pPr>
+    </w:p>
+    <w:p>
+      <w:pPr>
+        <w:rPr>
+          <w:color w:val="000000"/>
+        </w:rPr>
+      </w:pPr>
+      <w:bookmarkStart w:id="2" w:name="_1fob9te" w:colFirst="0" w:colLast="0"/>
+      <w:bookmarkEnd w:id="2"/>
+    </w:p>
+    <w:tbl>
+      <w:tblPr>
+        <w:tblW w:w="10206" w:type="dxa"/>
+        <w:jc w:val="center"/>
+        <w:tblLayout w:type="fixed"/>
+        <w:tblLook w:val="0000" w:firstRow="0" w:lastRow="0" w:firstColumn="0" w:lastColumn="0" w:noHBand="0" w:noVBand="0"/>
+      </w:tblPr>
+      <w:tblGrid>
+        <w:gridCol w:w="3190"/>
+        <w:gridCol w:w="1063"/>
+        <w:gridCol w:w="5953"/>
+      </w:tblGrid>
+      <w:tr>
+        <w:trPr>
+          <w:trHeight w:val="740"/>
+          <w:jc w:val="center"/>
+        </w:trPr>
+        <w:tc>
+          <w:tcPr>
+            <w:tcW w:w="3190" w:type="dxa"/>
+            <w:shd w:val="clear" w:color="auto" w:fill="FFFFFF"/>
+          </w:tcPr>
+          <w:p>
+            <w:pPr>
+              <w:pStyle w:val="Normal1"/>
+              <w:rPr>
+                <w:rFonts w:ascii="Arial" w:eastAsia="Arial" w:hAnsi="Arial" w:cs="Arial"/>
+                <w:lang w:val="es-ES_tradnl"/>
+              </w:rPr>
+            </w:pPr>
+          </w:p>
+        </w:tc>
+        <w:tc>
+          <w:tcPr>
+            <w:tcW w:w="7016" w:type="dxa"/>
+            <w:gridSpan w:val="2"/>
+            <w:shd w:val="clear" w:color="auto" w:fill="FFFFFF"/>
+          </w:tcPr>
+          <w:p>
+            <w:pPr>
+              <w:pStyle w:val="Ttulo1"/>
+              <w:rPr>
+                <w:rFonts w:ascii="Arial" w:eastAsia="Arial" w:hAnsi="Arial" w:cs="Arial"/>
+                <w:sz w:val="44"/>
+                <w:szCs w:val="44"/>
+                <w:lang w:val="es-ES_tradnl"/>
+              </w:rPr>
+            </w:pPr>
+            <w:r>
+              <w:rPr>
+                <w:rFonts w:ascii="Arial" w:eastAsia="Arial" w:hAnsi="Arial" w:cs="Arial"/>
+                <w:sz w:val="44"/>
+                <w:szCs w:val="44"/>
+                <w:lang w:val="es-ES_tradnl"/>
+              </w:rPr>
+              <w:t>Solicitud de Desembolso</w:t>
+            </w:r>
+          </w:p>
+          <w:p>
+            <w:pPr>
+              <w:pStyle w:val="Ttulo1"/>
+              <w:rPr>
+                <w:rFonts w:ascii="Arial" w:eastAsia="Arial" w:hAnsi="Arial" w:cs="Arial"/>
+                <w:lang w:val="es-ES_tradnl"/>
+              </w:rPr>
+            </w:pPr>
+            <w:r>
+              <w:rPr>
+                <w:rFonts w:ascii="Arial" w:eastAsia="Arial" w:hAnsi="Arial" w:cs="Arial"/>
+                <w:sz w:val="16"/>
+                <w:szCs w:val="16"/>
+                <w:lang w:val="es-ES_tradnl"/>
+              </w:rPr>
+              <w:t>Solicitud de desembolso en el marco del acuerdo de colaboración empresarial para gestionar las donaciones recaudadas en la plataforma Little Big Money www.littlebigmoney.org.</w:t>
+            </w:r>
+            <w:r>
+              <w:rPr>
+                <w:rFonts w:ascii="Arial" w:eastAsia="Arial" w:hAnsi="Arial" w:cs="Arial"/>
+                <w:i/>
+                <w:sz w:val="18"/>
+                <w:szCs w:val="18"/>
+                <w:lang w:val="es-ES_tradnl"/>
+              </w:rPr>
+              <w:t xml:space="preserve"> </w:t>
+            </w:r>
+          </w:p>
+        </w:tc>
+      </w:tr>
+      <w:tr>
+        <w:trPr>
+          <w:trHeight w:val="580"/>
+          <w:jc w:val="center"/>
+        </w:trPr>
+        <w:tc>
+          <w:tcPr>
+            <w:tcW w:w="4253" w:type="dxa"/>
+            <w:gridSpan w:val="2"/>
+            <w:shd w:val="clear" w:color="auto" w:fill="FFFFFF"/>
+          </w:tcPr>
+          <w:p>
+            <w:pPr>
+              <w:pStyle w:val="Normal1"/>
+              <w:spacing w:after="60"/>
+              <w:jc w:val="right"/>
+              <w:rPr>
+                <w:rFonts w:ascii="Arial" w:eastAsia="Arial" w:hAnsi="Arial" w:cs="Arial"/>
+                <w:lang w:val="es-ES_tradnl"/>
+              </w:rPr>
+            </w:pPr>
+          </w:p>
+        </w:tc>
+        <w:tc>
+          <w:tcPr>
+            <w:tcW w:w="5953" w:type="dxa"/>
+            <w:vMerge w:val="restart"/>
+            <w:shd w:val="clear" w:color="auto" w:fill="FFFFFF"/>
+          </w:tcPr>
+          <w:p>
+            <w:pPr>
+              <w:pStyle w:val="Normal1"/>
+              <w:spacing w:line="264" w:lineRule="auto"/>
+              <w:jc w:val="right"/>
+              <w:rPr>
+                <w:rFonts w:ascii="Arial" w:eastAsia="Arial" w:hAnsi="Arial" w:cs="Arial"/>
+                <w:lang w:val="es-ES_tradnl"/>
+              </w:rPr>
+            </w:pPr>
+            <w:r>
+              <w:rPr>
+                <w:rFonts w:ascii="Arial" w:eastAsia="Arial" w:hAnsi="Arial" w:cs="Arial"/>
+                <w:b/>
+                <w:color w:val="000000"/>
+                <w:sz w:val="16"/>
+                <w:szCs w:val="16"/>
+                <w:lang w:val="es-ES_tradnl"/>
+              </w:rPr>
+              <w:t xml:space="preserve">Fecha: </w:t>
+            </w:r>
+            <w:r>
+              <w:rPr>
+                <w:rFonts w:ascii="Arial" w:eastAsia="Arial" w:hAnsi="Arial" w:cs="Arial"/>
+                <w:b/>
+                <w:color w:val="000000"/>
+                <w:sz w:val="16"/>
+                <w:szCs w:val="16"/>
+                <w:lang w:val="es-ES_tradnl"/>
+              </w:rPr>
+              <w:t>SUBMITDATE</w:t>
+            </w:r>
+          </w:p>
+          <w:p>
+            <w:pPr>
+              <w:pStyle w:val="Normal1"/>
+              <w:spacing w:line="264" w:lineRule="auto"/>
+              <w:jc w:val="right"/>
+              <w:rPr>
+                <w:rFonts w:ascii="Arial" w:eastAsia="Arial" w:hAnsi="Arial" w:cs="Arial"/>
+                <w:lang w:val="es-ES_tradnl"/>
+              </w:rPr>
+            </w:pPr>
+            <w:r>
+              <w:rPr>
+                <w:rFonts w:ascii="Arial" w:eastAsia="Arial" w:hAnsi="Arial" w:cs="Arial"/>
+                <w:b/>
+                <w:color w:val="000000"/>
+                <w:sz w:val="16"/>
+                <w:szCs w:val="16"/>
+                <w:lang w:val="es-ES_tradnl"/>
+              </w:rPr>
+              <w:t>Solicitud Nº</w:t>
+            </w:r>
+            <w:r>
+              <w:rPr>
+                <w:rFonts w:ascii="Arial" w:eastAsia="Arial" w:hAnsi="Arial" w:cs="Arial"/>
+                <w:b/>
+                <w:color w:val="000000"/>
+                <w:sz w:val="16"/>
+                <w:szCs w:val="16"/>
+                <w:lang w:val="es-ES_tradnl"/>
+              </w:rPr>
+              <w:t xml:space="preserve"> PROJECTID</w:t>
+            </w:r>
+            <w:r>
+              <w:rPr>
+                <w:rFonts w:ascii="Arial" w:eastAsia="Arial" w:hAnsi="Arial" w:cs="Arial"/>
+                <w:b/>
+                <w:color w:val="000000"/>
+                <w:sz w:val="16"/>
+                <w:szCs w:val="16"/>
+                <w:lang w:val="es-ES_tradnl"/>
+              </w:rPr>
+              <w:t xml:space="preserve"> </w:t>
+            </w:r>
+          </w:p>
+          <w:p>
+            <w:pPr>
+              <w:pStyle w:val="Normal1"/>
+              <w:jc w:val="right"/>
+              <w:rPr>
+                <w:rFonts w:ascii="Arial" w:eastAsia="Arial" w:hAnsi="Arial" w:cs="Arial"/>
+                <w:lang w:val="es-ES_tradnl"/>
+              </w:rPr>
+            </w:pPr>
+          </w:p>
+          <w:p>
+            <w:pPr>
+              <w:pStyle w:val="Normal1"/>
+              <w:jc w:val="right"/>
+              <w:rPr>
+                <w:rFonts w:ascii="Arial" w:eastAsia="Arial" w:hAnsi="Arial" w:cs="Arial"/>
+                <w:lang w:val="es-ES_tradnl"/>
+              </w:rPr>
+            </w:pPr>
+            <w:r>
+              <w:rPr>
+                <w:rFonts w:ascii="Arial" w:eastAsia="Arial" w:hAnsi="Arial" w:cs="Arial"/>
+                <w:b/>
+                <w:color w:val="000000"/>
+                <w:sz w:val="16"/>
+                <w:szCs w:val="16"/>
+                <w:u w:val="single"/>
+                <w:lang w:val="es-ES_tradnl"/>
+              </w:rPr>
+              <w:t>www.LittleBigMoney.com</w:t>
+            </w:r>
+          </w:p>
+          <w:p>
+            <w:pPr>
+              <w:pStyle w:val="Normal1"/>
+              <w:jc w:val="right"/>
+              <w:rPr>
+                <w:rFonts w:ascii="Arial" w:eastAsia="Arial" w:hAnsi="Arial" w:cs="Arial"/>
+                <w:lang w:val="es-ES_tradnl"/>
+              </w:rPr>
+            </w:pPr>
+            <w:r>
+              <w:rPr>
+                <w:rFonts w:ascii="Arial" w:eastAsia="Arial" w:hAnsi="Arial" w:cs="Arial"/>
+                <w:b/>
+                <w:color w:val="000000"/>
+                <w:sz w:val="16"/>
+                <w:szCs w:val="16"/>
+                <w:lang w:val="es-ES_tradnl"/>
+              </w:rPr>
+              <w:t xml:space="preserve">Fundación Capital </w:t>
+            </w:r>
+          </w:p>
+          <w:p>
+            <w:pPr>
+              <w:pStyle w:val="Normal1"/>
+              <w:jc w:val="right"/>
+              <w:rPr>
+                <w:rFonts w:ascii="Arial" w:eastAsia="Arial" w:hAnsi="Arial" w:cs="Arial"/>
+                <w:lang w:val="es-ES_tradnl"/>
+              </w:rPr>
+            </w:pPr>
+            <w:r>
+              <w:rPr>
+                <w:rFonts w:ascii="Arial" w:eastAsia="Arial" w:hAnsi="Arial" w:cs="Arial"/>
+                <w:b/>
+                <w:color w:val="000000"/>
+                <w:sz w:val="16"/>
+                <w:szCs w:val="16"/>
+                <w:lang w:val="es-ES_tradnl"/>
+              </w:rPr>
+              <w:t>Nit: 900582775-0</w:t>
+            </w:r>
+          </w:p>
+          <w:p>
+            <w:pPr>
+              <w:pStyle w:val="Normal1"/>
+              <w:jc w:val="right"/>
+              <w:rPr>
+                <w:rFonts w:ascii="Arial" w:eastAsia="Arial" w:hAnsi="Arial" w:cs="Arial"/>
+                <w:lang w:val="es-ES_tradnl"/>
+              </w:rPr>
+            </w:pPr>
+            <w:r>
+              <w:rPr>
+                <w:rFonts w:ascii="Arial" w:eastAsia="Arial" w:hAnsi="Arial" w:cs="Arial"/>
+                <w:b/>
+                <w:color w:val="000000"/>
+                <w:sz w:val="16"/>
+                <w:szCs w:val="16"/>
+                <w:lang w:val="es-ES_tradnl"/>
+              </w:rPr>
+              <w:t>Calle 102 #45ª-36</w:t>
+            </w:r>
+          </w:p>
+          <w:p>
+            <w:pPr>
+              <w:pStyle w:val="Normal1"/>
+              <w:jc w:val="right"/>
+              <w:rPr>
+                <w:rFonts w:ascii="Arial" w:eastAsia="Arial" w:hAnsi="Arial" w:cs="Arial"/>
+                <w:lang w:val="es-ES_tradnl"/>
+              </w:rPr>
+            </w:pPr>
+          </w:p>
+          <w:p>
+            <w:pPr>
+              <w:pStyle w:val="Normal1"/>
+              <w:ind w:left="-1578"/>
+              <w:jc w:val="right"/>
+              <w:rPr>
+                <w:rFonts w:ascii="Arial" w:eastAsia="Arial" w:hAnsi="Arial" w:cs="Arial"/>
+                <w:b/>
+                <w:lang w:val="es-ES_tradnl"/>
+              </w:rPr>
+            </w:pPr>
+            <w:r>
+              <w:rPr>
+                <w:rFonts w:ascii="Arial" w:eastAsia="Arial" w:hAnsi="Arial" w:cs="Arial"/>
+                <w:b/>
+                <w:color w:val="000000"/>
+                <w:sz w:val="16"/>
+                <w:szCs w:val="16"/>
+                <w:lang w:val="es-ES_tradnl"/>
+              </w:rPr>
+              <w:t xml:space="preserve">PROYECTO: </w:t>
+            </w:r>
+            <w:r>
+              <w:rPr>
+                <w:rFonts w:ascii="Arial" w:eastAsia="Arial" w:hAnsi="Arial" w:cs="Arial"/>
+                <w:b/>
+                <w:color w:val="000000"/>
+                <w:sz w:val="16"/>
+                <w:szCs w:val="16"/>
+                <w:lang w:val="es-ES_tradnl"/>
+              </w:rPr>
+              <w:t>project</w:t>
+            </w:r>
+          </w:p>
+          <w:p>
+            <w:pPr>
+              <w:pStyle w:val="Normal1"/>
+              <w:jc w:val="right"/>
+              <w:rPr>
+                <w:rFonts w:ascii="Arial" w:eastAsia="Arial" w:hAnsi="Arial" w:cs="Arial"/>
+                <w:b/>
+                <w:lang w:val="es-ES_tradnl"/>
+              </w:rPr>
+            </w:pPr>
+            <w:r>
+              <w:rPr>
+                <w:rFonts w:ascii="Arial" w:eastAsia="Arial" w:hAnsi="Arial" w:cs="Arial"/>
+                <w:b/>
+                <w:color w:val="000000"/>
+                <w:sz w:val="16"/>
+                <w:szCs w:val="16"/>
+                <w:lang w:val="es-ES_tradnl"/>
+              </w:rPr>
+              <w:t xml:space="preserve">EMPRENDEDOR: </w:t>
+            </w:r>
+            <w:r>
+              <w:rPr>
+                <w:rFonts w:ascii="Arial" w:eastAsia="Arial" w:hAnsi="Arial" w:cs="Arial"/>
+                <w:b/>
+                <w:color w:val="000000"/>
+                <w:sz w:val="16"/>
+                <w:szCs w:val="16"/>
+                <w:lang w:val="es-ES_tradnl"/>
+              </w:rPr>
+              <w:t>FULLNAME</w:t>
+            </w:r>
+          </w:p>
+          <w:p>
+            <w:pPr>
+              <w:pStyle w:val="Normal1"/>
+              <w:jc w:val="right"/>
+              <w:rPr>
+                <w:rFonts w:ascii="Arial" w:eastAsia="Arial" w:hAnsi="Arial" w:cs="Arial"/>
+                <w:b/>
+                <w:lang w:val="es-ES_tradnl"/>
+              </w:rPr>
+            </w:pPr>
+            <w:r>
+              <w:rPr>
+                <w:rFonts w:ascii="Arial" w:eastAsia="Arial" w:hAnsi="Arial" w:cs="Arial"/>
+                <w:b/>
+                <w:color w:val="000000"/>
+                <w:sz w:val="16"/>
+                <w:szCs w:val="16"/>
+                <w:lang w:val="es-ES_tradnl"/>
+              </w:rPr>
+              <w:t xml:space="preserve">CEDULA: </w:t>
+            </w:r>
+            <w:r>
+              <w:rPr>
+                <w:rFonts w:ascii="Arial" w:eastAsia="Arial" w:hAnsi="Arial" w:cs="Arial"/>
+                <w:b/>
+                <w:color w:val="000000"/>
+                <w:sz w:val="16"/>
+                <w:szCs w:val="16"/>
+                <w:lang w:val="es-ES_tradnl"/>
+              </w:rPr>
+              <w:t>USERCC</w:t>
+            </w:r>
+          </w:p>
+          <w:p>
+            <w:pPr>
+              <w:pStyle w:val="Normal1"/>
+              <w:jc w:val="right"/>
+              <w:rPr>
+                <w:rFonts w:ascii="Arial" w:eastAsia="Arial" w:hAnsi="Arial" w:cs="Arial"/>
+                <w:b/>
+                <w:lang w:val="es-ES_tradnl"/>
+              </w:rPr>
+            </w:pPr>
+            <w:r>
+              <w:rPr>
+                <w:rFonts w:ascii="Arial" w:eastAsia="Arial" w:hAnsi="Arial" w:cs="Arial"/>
+                <w:b/>
+                <w:color w:val="000000"/>
+                <w:sz w:val="16"/>
+                <w:szCs w:val="16"/>
+                <w:lang w:val="es-ES_tradnl"/>
+              </w:rPr>
+              <w:t>CITY</w:t>
+            </w:r>
+          </w:p>
+          <w:p>
+            <w:pPr>
+              <w:pStyle w:val="Normal1"/>
+              <w:jc w:val="right"/>
+              <w:rPr>
+                <w:rFonts w:ascii="Arial" w:eastAsia="Arial" w:hAnsi="Arial" w:cs="Arial"/>
+                <w:lang w:val="es-ES_tradnl"/>
+              </w:rPr>
+            </w:pPr>
+            <w:r>
+              <w:rPr>
+                <w:rFonts w:ascii="Arial" w:eastAsia="Arial" w:hAnsi="Arial" w:cs="Arial"/>
+                <w:b/>
+                <w:color w:val="000000"/>
+                <w:sz w:val="16"/>
+                <w:szCs w:val="16"/>
+                <w:lang w:val="es-ES_tradnl"/>
+              </w:rPr>
+              <w:t>Id. PROYECTO:</w:t>
+            </w:r>
+            <w:r>
+              <w:rPr>
+                <w:rFonts w:ascii="Arial" w:eastAsia="Arial" w:hAnsi="Arial" w:cs="Arial"/>
+                <w:b/>
+                <w:color w:val="000000"/>
+                <w:sz w:val="16"/>
+                <w:szCs w:val="16"/>
+                <w:lang w:val="es-ES_tradnl"/>
+              </w:rPr>
+              <w:t xml:space="preserve"> PROJECTID</w:t>
+            </w:r>
+            <w:r>
+              <w:rPr>
+                <w:rFonts w:ascii="Arial" w:eastAsia="Arial" w:hAnsi="Arial" w:cs="Arial"/>
+                <w:b/>
+                <w:color w:val="000000"/>
+                <w:sz w:val="16"/>
+                <w:szCs w:val="16"/>
+                <w:lang w:val="es-ES_tradnl"/>
+              </w:rPr>
+              <w:t xml:space="preserve"> </w:t>
+            </w:r>
+          </w:p>
+        </w:tc>
+      </w:tr>
+      <w:tr>
+        <w:trPr>
+          <w:trHeight w:val="1140"/>
+          <w:jc w:val="center"/>
+        </w:trPr>
+        <w:tc>
+          <w:tcPr>
+            <w:tcW w:w="4253" w:type="dxa"/>
+            <w:gridSpan w:val="2"/>
+            <w:shd w:val="clear" w:color="auto" w:fill="FFFFFF"/>
+          </w:tcPr>
+          <w:p>
+            <w:pPr>
+              <w:pStyle w:val="Normal1"/>
+              <w:jc w:val="right"/>
+              <w:rPr>
+                <w:rFonts w:ascii="Arial" w:eastAsia="Arial" w:hAnsi="Arial" w:cs="Arial"/>
+                <w:lang w:val="es-ES_tradnl"/>
+              </w:rPr>
+            </w:pPr>
+            <w:r>
+              <w:rPr>
+                <w:rFonts w:ascii="Arial" w:eastAsia="Arial" w:hAnsi="Arial" w:cs="Arial"/>
+                <w:b/>
+                <w:smallCaps/>
+                <w:color w:val="000000"/>
+                <w:sz w:val="16"/>
+                <w:szCs w:val="16"/>
+                <w:lang w:val="es-ES_tradnl"/>
+              </w:rPr>
+              <w:t>Para:</w:t>
+            </w:r>
+          </w:p>
+          <w:p>
+            <w:pPr>
+              <w:pStyle w:val="Normal1"/>
+              <w:jc w:val="right"/>
+              <w:rPr>
+                <w:rFonts w:ascii="Arial" w:eastAsia="Arial" w:hAnsi="Arial" w:cs="Arial"/>
+                <w:lang w:val="es-ES_tradnl"/>
+              </w:rPr>
+            </w:pPr>
+          </w:p>
+          <w:p>
+            <w:pPr>
+              <w:pStyle w:val="Normal1"/>
+              <w:jc w:val="right"/>
+              <w:rPr>
+                <w:rFonts w:ascii="Arial" w:eastAsia="Arial" w:hAnsi="Arial" w:cs="Arial"/>
+                <w:lang w:val="es-ES_tradnl"/>
+              </w:rPr>
+            </w:pPr>
+          </w:p>
+          <w:p>
+            <w:pPr>
+              <w:pStyle w:val="Normal1"/>
+              <w:jc w:val="right"/>
+              <w:rPr>
+                <w:rFonts w:ascii="Arial" w:eastAsia="Arial" w:hAnsi="Arial" w:cs="Arial"/>
+                <w:lang w:val="es-ES_tradnl"/>
+              </w:rPr>
+            </w:pPr>
+          </w:p>
+          <w:p>
+            <w:pPr>
+              <w:pStyle w:val="Normal1"/>
+              <w:jc w:val="right"/>
+              <w:rPr>
+                <w:rFonts w:ascii="Arial" w:eastAsia="Arial" w:hAnsi="Arial" w:cs="Arial"/>
+                <w:lang w:val="es-ES_tradnl"/>
+              </w:rPr>
+            </w:pPr>
+            <w:r>
+              <w:rPr>
+                <w:rFonts w:ascii="Arial" w:eastAsia="Arial" w:hAnsi="Arial" w:cs="Arial"/>
+                <w:b/>
+                <w:smallCaps/>
+                <w:color w:val="000000"/>
+                <w:sz w:val="16"/>
+                <w:szCs w:val="16"/>
+                <w:lang w:val="es-ES_tradnl"/>
+              </w:rPr>
+              <w:t>DE:</w:t>
+            </w:r>
+          </w:p>
+          <w:p>
+            <w:pPr>
+              <w:pStyle w:val="Normal1"/>
+              <w:jc w:val="right"/>
+              <w:rPr>
+                <w:rFonts w:ascii="Arial" w:eastAsia="Arial" w:hAnsi="Arial" w:cs="Arial"/>
+                <w:lang w:val="es-ES_tradnl"/>
+              </w:rPr>
+            </w:pPr>
+          </w:p>
+          <w:p>
+            <w:pPr>
+              <w:pStyle w:val="Normal1"/>
+              <w:jc w:val="center"/>
+              <w:rPr>
+                <w:rFonts w:ascii="Arial" w:eastAsia="Arial" w:hAnsi="Arial" w:cs="Arial"/>
+                <w:lang w:val="es-ES_tradnl"/>
+              </w:rPr>
+            </w:pPr>
+          </w:p>
+          <w:p>
+            <w:pPr>
+              <w:pStyle w:val="Normal1"/>
+              <w:jc w:val="right"/>
+              <w:rPr>
+                <w:rFonts w:ascii="Arial" w:eastAsia="Arial" w:hAnsi="Arial" w:cs="Arial"/>
+                <w:lang w:val="es-ES_tradnl"/>
+              </w:rPr>
+            </w:pPr>
+          </w:p>
+        </w:tc>
+        <w:tc>
+          <w:tcPr>
+            <w:tcW w:w="5953" w:type="dxa"/>
+            <w:vMerge/>
+            <w:shd w:val="clear" w:color="auto" w:fill="FFFFFF"/>
+          </w:tcPr>
+          <w:p>
+            <w:pPr>
+              <w:pStyle w:val="Normal1"/>
+              <w:rPr>
+                <w:rFonts w:ascii="Arial" w:eastAsia="Arial" w:hAnsi="Arial" w:cs="Arial"/>
+                <w:lang w:val="es-ES_tradnl"/>
+              </w:rPr>
+            </w:pPr>
+          </w:p>
+        </w:tc>
+      </w:tr>
+    </w:tbl>
+    <w:p>
+      <w:pPr>
+        <w:pStyle w:val="Normal1"/>
+        <w:rPr>
+          <w:rFonts w:ascii="Arial" w:eastAsia="Arial" w:hAnsi="Arial" w:cs="Arial"/>
+          <w:lang w:val="es-ES_tradnl"/>
+        </w:rPr>
+      </w:pPr>
+    </w:p>
+    <w:p>
+      <w:pPr>
+        <w:pStyle w:val="Normal1"/>
+        <w:rPr>
+          <w:rFonts w:ascii="Arial" w:eastAsia="Arial" w:hAnsi="Arial" w:cs="Arial"/>
+          <w:lang w:val="es-ES_tradnl"/>
+        </w:rPr>
+      </w:pPr>
+    </w:p>
+    <w:tbl>
+      <w:tblPr>
+        <w:tblW w:w="10110" w:type="dxa"/>
+        <w:jc w:val="center"/>
+        <w:tblBorders>
+          <w:top w:val="single" w:sz="4" w:space="0" w:color="808080"/>
+          <w:left w:val="single" w:sz="4" w:space="0" w:color="808080"/>
+          <w:bottom w:val="single" w:sz="4" w:space="0" w:color="808080"/>
+          <w:right w:val="single" w:sz="4" w:space="0" w:color="808080"/>
+          <w:insideH w:val="single" w:sz="4" w:space="0" w:color="808080"/>
+          <w:insideV w:val="single" w:sz="4" w:space="0" w:color="808080"/>
+        </w:tblBorders>
+        <w:tblLayout w:type="fixed"/>
+        <w:tblLook w:val="0000" w:firstRow="0" w:lastRow="0" w:firstColumn="0" w:lastColumn="0" w:noHBand="0" w:noVBand="0"/>
+      </w:tblPr>
+      <w:tblGrid>
+        <w:gridCol w:w="5400"/>
+        <w:gridCol w:w="600"/>
+        <w:gridCol w:w="660"/>
+        <w:gridCol w:w="540"/>
+        <w:gridCol w:w="1260"/>
+        <w:gridCol w:w="1650"/>
+      </w:tblGrid>
+      <w:tr>
+        <w:trPr>
+          <w:trHeight w:val="200"/>
+          <w:jc w:val="center"/>
+        </w:trPr>
+        <w:tc>
+          <w:tcPr>
+            <w:tcW w:w="5400" w:type="dxa"/>
+            <w:tcBorders>
+              <w:top w:val="single" w:sz="4" w:space="0" w:color="B0CCB0"/>
+              <w:left w:val="single" w:sz="4" w:space="0" w:color="B0CCB0"/>
+              <w:bottom w:val="single" w:sz="4" w:space="0" w:color="B0CCB0"/>
+              <w:right w:val="single" w:sz="4" w:space="0" w:color="B0CCB0"/>
+            </w:tcBorders>
+            <w:shd w:val="clear" w:color="auto" w:fill="EFF4EF"/>
+            <w:vAlign w:val="center"/>
+          </w:tcPr>
+          <w:p>
+            <w:pPr>
+              <w:pStyle w:val="Normal1"/>
+              <w:spacing w:before="20"/>
+              <w:rPr>
+                <w:rFonts w:ascii="Arial" w:eastAsia="Arial" w:hAnsi="Arial" w:cs="Arial"/>
+                <w:lang w:val="es-ES_tradnl"/>
+              </w:rPr>
+            </w:pPr>
+            <w:r>
+              <w:rPr>
+                <w:rFonts w:ascii="Arial" w:eastAsia="Arial" w:hAnsi="Arial" w:cs="Arial"/>
+                <w:b/>
+                <w:color w:val="000000"/>
+                <w:sz w:val="20"/>
+                <w:szCs w:val="20"/>
+                <w:lang w:val="es-ES_tradnl"/>
+              </w:rPr>
+              <w:t>Descripción</w:t>
+            </w:r>
+          </w:p>
+        </w:tc>
+        <w:tc>
+          <w:tcPr>
+            <w:tcW w:w="1800" w:type="dxa"/>
+            <w:gridSpan w:val="3"/>
+            <w:tcBorders>
+              <w:top w:val="single" w:sz="4" w:space="0" w:color="B0CCB0"/>
+              <w:left w:val="single" w:sz="4" w:space="0" w:color="B0CCB0"/>
+              <w:bottom w:val="single" w:sz="4" w:space="0" w:color="B0CCB0"/>
+              <w:right w:val="single" w:sz="4" w:space="0" w:color="B0CCB0"/>
+            </w:tcBorders>
+            <w:shd w:val="clear" w:color="auto" w:fill="EFF4EF"/>
+            <w:vAlign w:val="center"/>
+          </w:tcPr>
+          <w:p>
+            <w:pPr>
+              <w:pStyle w:val="Normal1"/>
+              <w:spacing w:before="20"/>
+              <w:rPr>
+                <w:rFonts w:ascii="Arial" w:eastAsia="Arial" w:hAnsi="Arial" w:cs="Arial"/>
+                <w:lang w:val="es-ES_tradnl"/>
+              </w:rPr>
+            </w:pPr>
+            <w:r>
+              <w:rPr>
+                <w:rFonts w:ascii="Arial" w:eastAsia="Arial" w:hAnsi="Arial" w:cs="Arial"/>
+                <w:b/>
+                <w:color w:val="000000"/>
+                <w:sz w:val="20"/>
+                <w:szCs w:val="20"/>
+                <w:lang w:val="es-ES_tradnl"/>
+              </w:rPr>
+              <w:t xml:space="preserve">No. De Colaboradores </w:t>
+            </w:r>
+          </w:p>
+        </w:tc>
+        <w:tc>
+          <w:tcPr>
+            <w:tcW w:w="2910" w:type="dxa"/>
+            <w:gridSpan w:val="2"/>
+            <w:tcBorders>
+              <w:top w:val="single" w:sz="4" w:space="0" w:color="B0CCB0"/>
+              <w:left w:val="single" w:sz="4" w:space="0" w:color="B0CCB0"/>
+              <w:bottom w:val="single" w:sz="4" w:space="0" w:color="B0CCB0"/>
+              <w:right w:val="single" w:sz="4" w:space="0" w:color="B0CCB0"/>
+            </w:tcBorders>
+            <w:shd w:val="clear" w:color="auto" w:fill="EFF4EF"/>
+            <w:vAlign w:val="center"/>
+          </w:tcPr>
+          <w:p>
+            <w:pPr>
+              <w:pStyle w:val="Normal1"/>
+              <w:spacing w:before="20"/>
+              <w:rPr>
+                <w:rFonts w:ascii="Arial" w:eastAsia="Arial" w:hAnsi="Arial" w:cs="Arial"/>
+                <w:lang w:val="es-ES_tradnl"/>
+              </w:rPr>
+            </w:pPr>
+            <w:r>
+              <w:rPr>
+                <w:rFonts w:ascii="Arial" w:eastAsia="Arial" w:hAnsi="Arial" w:cs="Arial"/>
+                <w:b/>
+                <w:color w:val="000000"/>
+                <w:sz w:val="20"/>
+                <w:szCs w:val="20"/>
+                <w:lang w:val="es-ES_tradnl"/>
+              </w:rPr>
+              <w:t xml:space="preserve">Total </w:t>
+            </w:r>
+          </w:p>
+        </w:tc>
+      </w:tr>
+      <w:tr>
+        <w:trPr>
+          <w:trHeight w:val="200"/>
+          <w:jc w:val="center"/>
+        </w:trPr>
+        <w:tc>
+          <w:tcPr>
+            <w:tcW w:w="5400" w:type="dxa"/>
+            <w:vMerge w:val="restart"/>
+            <w:tcBorders>
+              <w:top w:val="single" w:sz="4" w:space="0" w:color="B0CCB0"/>
+              <w:left w:val="single" w:sz="4" w:space="0" w:color="B0CCB0"/>
+              <w:right w:val="single" w:sz="4" w:space="0" w:color="B0CCB0"/>
+            </w:tcBorders>
+            <w:shd w:val="clear" w:color="auto" w:fill="FFFFFF"/>
+            <w:vAlign w:val="center"/>
+          </w:tcPr>
+          <w:p>
+            <w:pPr>
+              <w:pStyle w:val="Normal1"/>
+              <w:rPr>
+                <w:rFonts w:ascii="Arial" w:eastAsia="Arial" w:hAnsi="Arial" w:cs="Arial"/>
+                <w:sz w:val="18"/>
+                <w:szCs w:val="18"/>
+                <w:lang w:val="es-ES_tradnl"/>
+              </w:rPr>
+            </w:pPr>
+            <w:r>
+              <w:rPr>
+                <w:rFonts w:ascii="Arial" w:eastAsia="Arial" w:hAnsi="Arial" w:cs="Arial"/>
+                <w:color w:val="000000"/>
+                <w:sz w:val="18"/>
+                <w:szCs w:val="18"/>
+                <w:lang w:val="es-ES_tradnl"/>
+              </w:rPr>
+              <w:t xml:space="preserve">Recursos recaudados para su proyecto, de acuerdo con las actividades, presupuesto y actualización en </w:t>
+            </w:r>
+            <w:hyperlink r:id="rId10">
+              <w:r>
+                <w:rPr>
+                  <w:rFonts w:ascii="Arial" w:eastAsia="Arial" w:hAnsi="Arial" w:cs="Arial"/>
+                  <w:color w:val="000000"/>
+                  <w:sz w:val="18"/>
+                  <w:szCs w:val="18"/>
+                  <w:u w:val="single"/>
+                  <w:lang w:val="es-ES_tradnl"/>
+                </w:rPr>
+                <w:t>www.littlebigmoney.org</w:t>
+              </w:r>
+            </w:hyperlink>
+            <w:r>
+              <w:rPr>
+                <w:rFonts w:ascii="Arial" w:eastAsia="Arial" w:hAnsi="Arial" w:cs="Arial"/>
+                <w:color w:val="000000"/>
+                <w:sz w:val="18"/>
+                <w:szCs w:val="18"/>
+                <w:lang w:val="es-ES_tradnl"/>
+              </w:rPr>
+              <w:t xml:space="preserve"> </w:t>
+            </w:r>
+          </w:p>
+        </w:tc>
+        <w:tc>
+          <w:tcPr>
+            <w:tcW w:w="1800" w:type="dxa"/>
+            <w:gridSpan w:val="3"/>
+            <w:tcBorders>
+              <w:top w:val="single" w:sz="4" w:space="0" w:color="B0CCB0"/>
+              <w:left w:val="single" w:sz="4" w:space="0" w:color="B0CCB0"/>
+              <w:bottom w:val="nil"/>
+              <w:right w:val="single" w:sz="4" w:space="0" w:color="B0CCB0"/>
+            </w:tcBorders>
+            <w:shd w:val="clear" w:color="auto" w:fill="FFFFFF"/>
+            <w:tcMar>
+              <w:left w:w="216" w:type="dxa"/>
+              <w:right w:w="216" w:type="dxa"/>
+            </w:tcMar>
+            <w:vAlign w:val="center"/>
+          </w:tcPr>
+          <w:p>
+            <w:pPr>
+              <w:pStyle w:val="Normal1"/>
+              <w:jc w:val="right"/>
+              <w:rPr>
+                <w:rFonts w:ascii="Arial" w:eastAsia="Arial" w:hAnsi="Arial" w:cs="Arial"/>
+                <w:lang w:val="es-ES_tradnl"/>
+              </w:rPr>
+            </w:pPr>
+          </w:p>
+        </w:tc>
+        <w:tc>
+          <w:tcPr>
+            <w:tcW w:w="2910" w:type="dxa"/>
+            <w:gridSpan w:val="2"/>
+            <w:tcBorders>
+              <w:top w:val="single" w:sz="4" w:space="0" w:color="B0CCB0"/>
+              <w:left w:val="single" w:sz="4" w:space="0" w:color="B0CCB0"/>
+              <w:bottom w:val="nil"/>
+              <w:right w:val="single" w:sz="4" w:space="0" w:color="B0CCB0"/>
+            </w:tcBorders>
+            <w:shd w:val="clear" w:color="auto" w:fill="FFFFFF"/>
+            <w:tcMar>
+              <w:left w:w="216" w:type="dxa"/>
+              <w:right w:w="216" w:type="dxa"/>
+            </w:tcMar>
+            <w:vAlign w:val="center"/>
+          </w:tcPr>
+          <w:p>
+            <w:pPr>
+              <w:pStyle w:val="Normal1"/>
+              <w:jc w:val="right"/>
+              <w:rPr>
+                <w:rFonts w:ascii="Arial" w:eastAsia="Arial" w:hAnsi="Arial" w:cs="Arial"/>
+                <w:lang w:val="es-ES_tradnl"/>
+              </w:rPr>
+            </w:pPr>
+          </w:p>
+        </w:tc>
+      </w:tr>
+      <w:tr>
+        <w:trPr>
+          <w:trHeight w:val="200"/>
+          <w:jc w:val="center"/>
+        </w:trPr>
+        <w:tc>
+          <w:tcPr>
+            <w:tcW w:w="5400" w:type="dxa"/>
+            <w:vMerge/>
+            <w:tcBorders>
+              <w:top w:val="single" w:sz="4" w:space="0" w:color="B0CCB0"/>
+              <w:left w:val="single" w:sz="4" w:space="0" w:color="B0CCB0"/>
+              <w:right w:val="single" w:sz="4" w:space="0" w:color="B0CCB0"/>
+            </w:tcBorders>
+            <w:shd w:val="clear" w:color="auto" w:fill="FFFFFF"/>
+            <w:vAlign w:val="center"/>
+          </w:tcPr>
+          <w:p>
+            <w:pPr>
+              <w:pStyle w:val="Normal1"/>
+              <w:rPr>
+                <w:rFonts w:ascii="Arial" w:eastAsia="Arial" w:hAnsi="Arial" w:cs="Arial"/>
+                <w:sz w:val="18"/>
+                <w:szCs w:val="18"/>
+                <w:lang w:val="es-ES_tradnl"/>
+              </w:rPr>
+            </w:pPr>
+          </w:p>
+        </w:tc>
+        <w:tc>
+          <w:tcPr>
+            <w:tcW w:w="1800" w:type="dxa"/>
+            <w:gridSpan w:val="3"/>
+            <w:tcBorders>
+              <w:top w:val="nil"/>
+              <w:left w:val="single" w:sz="4" w:space="0" w:color="B0CCB0"/>
+              <w:bottom w:val="nil"/>
+              <w:right w:val="single" w:sz="4" w:space="0" w:color="B0CCB0"/>
+            </w:tcBorders>
+            <w:shd w:val="clear" w:color="auto" w:fill="FFFFFF"/>
+            <w:tcMar>
+              <w:left w:w="216" w:type="dxa"/>
+              <w:right w:w="216" w:type="dxa"/>
+            </w:tcMar>
+            <w:vAlign w:val="center"/>
+          </w:tcPr>
+          <w:p>
+            <w:pPr>
+              <w:pStyle w:val="Normal1"/>
+              <w:jc w:val="right"/>
+              <w:rPr>
+                <w:rFonts w:ascii="Arial" w:eastAsia="Arial" w:hAnsi="Arial" w:cs="Arial"/>
+                <w:lang w:val="es-ES_tradnl"/>
+              </w:rPr>
+            </w:pPr>
+            <w:r>
+              <w:rPr>
+                <w:rFonts w:ascii="Arial" w:eastAsia="Arial" w:hAnsi="Arial" w:cs="Arial"/>
+                <w:color w:val="000000"/>
+                <w:sz w:val="16"/>
+                <w:szCs w:val="16"/>
+                <w:lang w:val="es-ES_tradnl"/>
+              </w:rPr>
+              <w:t>NUMBACKERS</w:t>
+            </w:r>
+          </w:p>
+        </w:tc>
+        <w:tc>
+          <w:tcPr>
+            <w:tcW w:w="2910" w:type="dxa"/>
+            <w:gridSpan w:val="2"/>
+            <w:tcBorders>
+              <w:top w:val="nil"/>
+              <w:left w:val="single" w:sz="4" w:space="0" w:color="B0CCB0"/>
+              <w:bottom w:val="nil"/>
+              <w:right w:val="single" w:sz="4" w:space="0" w:color="B0CCB0"/>
+            </w:tcBorders>
+            <w:shd w:val="clear" w:color="auto" w:fill="FFFFFF"/>
+            <w:tcMar>
+              <w:left w:w="216" w:type="dxa"/>
+              <w:right w:w="216" w:type="dxa"/>
+            </w:tcMar>
+            <w:vAlign w:val="center"/>
+          </w:tcPr>
+          <w:p>
+            <w:pPr>
+              <w:pStyle w:val="Normal1"/>
+              <w:jc w:val="right"/>
+              <w:rPr>
+                <w:rFonts w:ascii="Arial" w:eastAsia="Arial" w:hAnsi="Arial" w:cs="Arial"/>
+                <w:lang w:val="es-ES_tradnl"/>
+              </w:rPr>
+            </w:pPr>
+            <w:r>
+              <w:rPr>
+                <w:rFonts w:ascii="Arial" w:eastAsia="Arial" w:hAnsi="Arial" w:cs="Arial"/>
+                <w:color w:val="000000"/>
+                <w:sz w:val="16"/>
+                <w:szCs w:val="16"/>
+                <w:lang w:val="es-ES_tradnl"/>
+              </w:rPr>
+              <w:t>AMOUNT</w:t>
+            </w:r>
+          </w:p>
+        </w:tc>
+      </w:tr>
+      <w:tr>
+        <w:trPr>
+          <w:trHeight w:val="200"/>
+          <w:jc w:val="center"/>
+        </w:trPr>
+        <w:tc>
+          <w:tcPr>
+            <w:tcW w:w="5400" w:type="dxa"/>
+            <w:vMerge/>
+            <w:tcBorders>
+              <w:top w:val="single" w:sz="4" w:space="0" w:color="B0CCB0"/>
+              <w:left w:val="single" w:sz="4" w:space="0" w:color="B0CCB0"/>
+              <w:right w:val="single" w:sz="4" w:space="0" w:color="B0CCB0"/>
+            </w:tcBorders>
+            <w:shd w:val="clear" w:color="auto" w:fill="FFFFFF"/>
+            <w:vAlign w:val="center"/>
+          </w:tcPr>
+          <w:p>
+            <w:pPr>
+              <w:pStyle w:val="Normal1"/>
+              <w:rPr>
+                <w:rFonts w:ascii="Arial" w:eastAsia="Arial" w:hAnsi="Arial" w:cs="Arial"/>
+                <w:sz w:val="18"/>
+                <w:szCs w:val="18"/>
+                <w:lang w:val="es-ES_tradnl"/>
+              </w:rPr>
+            </w:pPr>
+          </w:p>
+        </w:tc>
+        <w:tc>
+          <w:tcPr>
+            <w:tcW w:w="1800" w:type="dxa"/>
+            <w:gridSpan w:val="3"/>
+            <w:tcBorders>
+              <w:top w:val="nil"/>
+              <w:left w:val="single" w:sz="4" w:space="0" w:color="B0CCB0"/>
+              <w:bottom w:val="nil"/>
+              <w:right w:val="single" w:sz="4" w:space="0" w:color="B0CCB0"/>
+            </w:tcBorders>
+            <w:shd w:val="clear" w:color="auto" w:fill="FFFFFF"/>
+            <w:tcMar>
+              <w:left w:w="216" w:type="dxa"/>
+              <w:right w:w="216" w:type="dxa"/>
+            </w:tcMar>
+            <w:vAlign w:val="center"/>
+          </w:tcPr>
+          <w:p>
+            <w:pPr>
+              <w:pStyle w:val="Normal1"/>
+              <w:jc w:val="right"/>
+              <w:rPr>
+                <w:rFonts w:ascii="Arial" w:eastAsia="Arial" w:hAnsi="Arial" w:cs="Arial"/>
+                <w:lang w:val="es-ES_tradnl"/>
+              </w:rPr>
+            </w:pPr>
+          </w:p>
+        </w:tc>
+        <w:tc>
+          <w:tcPr>
+            <w:tcW w:w="2910" w:type="dxa"/>
+            <w:gridSpan w:val="2"/>
+            <w:tcBorders>
+              <w:top w:val="nil"/>
+              <w:left w:val="single" w:sz="4" w:space="0" w:color="B0CCB0"/>
+              <w:bottom w:val="nil"/>
+              <w:right w:val="single" w:sz="4" w:space="0" w:color="B0CCB0"/>
+            </w:tcBorders>
+            <w:shd w:val="clear" w:color="auto" w:fill="FFFFFF"/>
+            <w:tcMar>
+              <w:left w:w="216" w:type="dxa"/>
+              <w:right w:w="216" w:type="dxa"/>
+            </w:tcMar>
+            <w:vAlign w:val="center"/>
+          </w:tcPr>
+          <w:p>
+            <w:pPr>
+              <w:pStyle w:val="Normal1"/>
+              <w:jc w:val="right"/>
+              <w:rPr>
+                <w:rFonts w:ascii="Arial" w:eastAsia="Arial" w:hAnsi="Arial" w:cs="Arial"/>
+                <w:lang w:val="es-ES_tradnl"/>
+              </w:rPr>
+            </w:pPr>
+          </w:p>
+        </w:tc>
+      </w:tr>
+      <w:tr>
+        <w:trPr>
+          <w:trHeight w:val="200"/>
+          <w:jc w:val="center"/>
+        </w:trPr>
+        <w:tc>
+          <w:tcPr>
+            <w:tcW w:w="5400" w:type="dxa"/>
+            <w:vMerge/>
+            <w:tcBorders>
+              <w:top w:val="single" w:sz="4" w:space="0" w:color="B0CCB0"/>
+              <w:left w:val="single" w:sz="4" w:space="0" w:color="B0CCB0"/>
+              <w:right w:val="single" w:sz="4" w:space="0" w:color="B0CCB0"/>
+            </w:tcBorders>
+            <w:shd w:val="clear" w:color="auto" w:fill="FFFFFF"/>
+            <w:vAlign w:val="center"/>
+          </w:tcPr>
+          <w:p>
+            <w:pPr>
+              <w:pStyle w:val="Normal1"/>
+              <w:rPr>
+                <w:rFonts w:ascii="Arial" w:eastAsia="Arial" w:hAnsi="Arial" w:cs="Arial"/>
+                <w:sz w:val="18"/>
+                <w:szCs w:val="18"/>
+                <w:lang w:val="es-ES_tradnl"/>
+              </w:rPr>
+            </w:pPr>
+          </w:p>
+        </w:tc>
+        <w:tc>
+          <w:tcPr>
+            <w:tcW w:w="1800" w:type="dxa"/>
+            <w:gridSpan w:val="3"/>
+            <w:tcBorders>
+              <w:top w:val="nil"/>
+              <w:left w:val="single" w:sz="4" w:space="0" w:color="B0CCB0"/>
+              <w:bottom w:val="nil"/>
+              <w:right w:val="single" w:sz="4" w:space="0" w:color="B0CCB0"/>
+            </w:tcBorders>
+            <w:shd w:val="clear" w:color="auto" w:fill="FFFFFF"/>
+            <w:tcMar>
+              <w:left w:w="216" w:type="dxa"/>
+              <w:right w:w="216" w:type="dxa"/>
+            </w:tcMar>
+            <w:vAlign w:val="center"/>
+          </w:tcPr>
+          <w:p>
+            <w:pPr>
+              <w:pStyle w:val="Normal1"/>
+              <w:jc w:val="right"/>
+              <w:rPr>
+                <w:rFonts w:ascii="Arial" w:eastAsia="Arial" w:hAnsi="Arial" w:cs="Arial"/>
+                <w:lang w:val="es-ES_tradnl"/>
+              </w:rPr>
+            </w:pPr>
+          </w:p>
+        </w:tc>
+        <w:tc>
+          <w:tcPr>
+            <w:tcW w:w="2910" w:type="dxa"/>
+            <w:gridSpan w:val="2"/>
+            <w:tcBorders>
+              <w:top w:val="nil"/>
+              <w:left w:val="single" w:sz="4" w:space="0" w:color="B0CCB0"/>
+              <w:bottom w:val="nil"/>
+              <w:right w:val="single" w:sz="4" w:space="0" w:color="B0CCB0"/>
+            </w:tcBorders>
+            <w:shd w:val="clear" w:color="auto" w:fill="FFFFFF"/>
+            <w:tcMar>
+              <w:left w:w="216" w:type="dxa"/>
+              <w:right w:w="216" w:type="dxa"/>
+            </w:tcMar>
+            <w:vAlign w:val="center"/>
+          </w:tcPr>
+          <w:p>
+            <w:pPr>
+              <w:pStyle w:val="Normal1"/>
+              <w:jc w:val="right"/>
+              <w:rPr>
+                <w:rFonts w:ascii="Arial" w:eastAsia="Arial" w:hAnsi="Arial" w:cs="Arial"/>
+                <w:lang w:val="es-ES_tradnl"/>
+              </w:rPr>
+            </w:pPr>
+          </w:p>
+        </w:tc>
+      </w:tr>
+      <w:tr>
+        <w:trPr>
+          <w:trHeight w:val="200"/>
+          <w:jc w:val="center"/>
+        </w:trPr>
+        <w:tc>
+          <w:tcPr>
+            <w:tcW w:w="5400" w:type="dxa"/>
+            <w:vMerge/>
+            <w:tcBorders>
+              <w:top w:val="single" w:sz="4" w:space="0" w:color="B0CCB0"/>
+              <w:left w:val="single" w:sz="4" w:space="0" w:color="B0CCB0"/>
+              <w:right w:val="single" w:sz="4" w:space="0" w:color="B0CCB0"/>
+            </w:tcBorders>
+            <w:shd w:val="clear" w:color="auto" w:fill="FFFFFF"/>
+            <w:vAlign w:val="center"/>
+          </w:tcPr>
+          <w:p>
+            <w:pPr>
+              <w:pStyle w:val="Normal1"/>
+              <w:rPr>
+                <w:rFonts w:ascii="Arial" w:eastAsia="Arial" w:hAnsi="Arial" w:cs="Arial"/>
+                <w:sz w:val="18"/>
+                <w:szCs w:val="18"/>
+                <w:lang w:val="es-ES_tradnl"/>
+              </w:rPr>
+            </w:pPr>
+          </w:p>
+        </w:tc>
+        <w:tc>
+          <w:tcPr>
+            <w:tcW w:w="1800" w:type="dxa"/>
+            <w:gridSpan w:val="3"/>
+            <w:tcBorders>
+              <w:top w:val="nil"/>
+              <w:left w:val="single" w:sz="4" w:space="0" w:color="B0CCB0"/>
+              <w:bottom w:val="nil"/>
+              <w:right w:val="single" w:sz="4" w:space="0" w:color="B0CCB0"/>
+            </w:tcBorders>
+            <w:shd w:val="clear" w:color="auto" w:fill="FFFFFF"/>
+            <w:tcMar>
+              <w:left w:w="216" w:type="dxa"/>
+              <w:right w:w="216" w:type="dxa"/>
+            </w:tcMar>
+            <w:vAlign w:val="center"/>
+          </w:tcPr>
+          <w:p>
+            <w:pPr>
+              <w:pStyle w:val="Normal1"/>
+              <w:jc w:val="right"/>
+              <w:rPr>
+                <w:rFonts w:ascii="Arial" w:eastAsia="Arial" w:hAnsi="Arial" w:cs="Arial"/>
+                <w:lang w:val="es-ES_tradnl"/>
+              </w:rPr>
+            </w:pPr>
+          </w:p>
+        </w:tc>
+        <w:tc>
+          <w:tcPr>
+            <w:tcW w:w="2910" w:type="dxa"/>
+            <w:gridSpan w:val="2"/>
+            <w:tcBorders>
+              <w:top w:val="nil"/>
+              <w:left w:val="single" w:sz="4" w:space="0" w:color="B0CCB0"/>
+              <w:bottom w:val="nil"/>
+              <w:right w:val="single" w:sz="4" w:space="0" w:color="B0CCB0"/>
+            </w:tcBorders>
+            <w:shd w:val="clear" w:color="auto" w:fill="FFFFFF"/>
+            <w:tcMar>
+              <w:left w:w="216" w:type="dxa"/>
+              <w:right w:w="216" w:type="dxa"/>
+            </w:tcMar>
+            <w:vAlign w:val="center"/>
+          </w:tcPr>
+          <w:p>
+            <w:pPr>
+              <w:pStyle w:val="Normal1"/>
+              <w:jc w:val="right"/>
+              <w:rPr>
+                <w:rFonts w:ascii="Arial" w:eastAsia="Arial" w:hAnsi="Arial" w:cs="Arial"/>
+                <w:lang w:val="es-ES_tradnl"/>
+              </w:rPr>
+            </w:pPr>
+          </w:p>
+        </w:tc>
+      </w:tr>
+      <w:tr>
+        <w:trPr>
+          <w:trHeight w:val="200"/>
+          <w:jc w:val="center"/>
+        </w:trPr>
+        <w:tc>
+          <w:tcPr>
+            <w:tcW w:w="5400" w:type="dxa"/>
+            <w:tcBorders>
+              <w:top w:val="nil"/>
+              <w:left w:val="single" w:sz="4" w:space="0" w:color="B0CCB0"/>
+              <w:bottom w:val="nil"/>
+              <w:right w:val="single" w:sz="4" w:space="0" w:color="B0CCB0"/>
+            </w:tcBorders>
+            <w:shd w:val="clear" w:color="auto" w:fill="FFFFFF"/>
+            <w:vAlign w:val="center"/>
+          </w:tcPr>
+          <w:p>
+            <w:pPr>
+              <w:pStyle w:val="Normal1"/>
+              <w:rPr>
+                <w:rFonts w:ascii="Arial" w:eastAsia="Arial" w:hAnsi="Arial" w:cs="Arial"/>
+                <w:color w:val="auto"/>
+                <w:sz w:val="18"/>
+                <w:szCs w:val="18"/>
+                <w:lang w:val="es-ES_tradnl"/>
+              </w:rPr>
+            </w:pPr>
+            <w:r>
+              <w:rPr>
+                <w:rFonts w:ascii="Arial" w:eastAsia="Arial" w:hAnsi="Arial" w:cs="Arial"/>
+                <w:color w:val="auto"/>
+                <w:sz w:val="18"/>
+                <w:szCs w:val="18"/>
+                <w:lang w:val="es-ES_tradnl"/>
+              </w:rPr>
+              <w:t xml:space="preserve">Gastos por método de pago </w:t>
+            </w:r>
+            <w:r>
+              <w:rPr>
+                <w:rFonts w:ascii="Arial" w:eastAsia="Arial" w:hAnsi="Arial" w:cs="Arial"/>
+                <w:color w:val="auto"/>
+                <w:sz w:val="18"/>
+                <w:szCs w:val="18"/>
+                <w:lang w:val="es-ES_tradnl"/>
+              </w:rPr>
+              <w:t>y g</w:t>
+            </w:r>
+            <w:r>
+              <w:rPr>
+                <w:rFonts w:ascii="Arial" w:eastAsia="Arial" w:hAnsi="Arial" w:cs="Arial"/>
+                <w:color w:val="auto"/>
+                <w:sz w:val="18"/>
+                <w:szCs w:val="18"/>
+                <w:lang w:val="es-ES_tradnl"/>
+              </w:rPr>
+              <w:t>astos operativos de LittleBigMoney (10%)</w:t>
+            </w:r>
+          </w:p>
+        </w:tc>
+        <w:tc>
+          <w:tcPr>
+            <w:tcW w:w="1800" w:type="dxa"/>
+            <w:gridSpan w:val="3"/>
+            <w:tcBorders>
+              <w:top w:val="nil"/>
+              <w:left w:val="single" w:sz="4" w:space="0" w:color="B0CCB0"/>
+              <w:bottom w:val="nil"/>
+              <w:right w:val="single" w:sz="4" w:space="0" w:color="B0CCB0"/>
+            </w:tcBorders>
+            <w:shd w:val="clear" w:color="auto" w:fill="FFFFFF"/>
+            <w:tcMar>
+              <w:left w:w="216" w:type="dxa"/>
+              <w:right w:w="216" w:type="dxa"/>
+            </w:tcMar>
+            <w:vAlign w:val="center"/>
+          </w:tcPr>
+          <w:p>
+            <w:pPr>
+              <w:pStyle w:val="Normal1"/>
+              <w:jc w:val="right"/>
+              <w:rPr>
+                <w:rFonts w:ascii="Arial" w:eastAsia="Arial" w:hAnsi="Arial" w:cs="Arial"/>
+                <w:lang w:val="es-ES_tradnl"/>
+              </w:rPr>
+            </w:pPr>
+          </w:p>
+        </w:tc>
+        <w:tc>
+          <w:tcPr>
+            <w:tcW w:w="2910" w:type="dxa"/>
+            <w:gridSpan w:val="2"/>
+            <w:tcBorders>
+              <w:top w:val="nil"/>
+              <w:left w:val="single" w:sz="4" w:space="0" w:color="B0CCB0"/>
+              <w:bottom w:val="nil"/>
+              <w:right w:val="single" w:sz="4" w:space="0" w:color="B0CCB0"/>
+            </w:tcBorders>
+            <w:shd w:val="clear" w:color="auto" w:fill="FFFFFF"/>
+            <w:tcMar>
+              <w:left w:w="216" w:type="dxa"/>
+              <w:right w:w="216" w:type="dxa"/>
+            </w:tcMar>
+            <w:vAlign w:val="center"/>
+          </w:tcPr>
+          <w:p>
+            <w:pPr>
+              <w:pStyle w:val="Normal1"/>
+              <w:jc w:val="right"/>
+              <w:rPr>
+                <w:rFonts w:ascii="Arial" w:eastAsia="Arial" w:hAnsi="Arial" w:cs="Arial"/>
+                <w:lang w:val="es-ES_tradnl"/>
+              </w:rPr>
+            </w:pPr>
+            <w:r>
+              <w:rPr>
+                <w:rFonts w:ascii="Arial" w:eastAsia="Arial" w:hAnsi="Arial" w:cs="Arial"/>
+                <w:color w:val="000000"/>
+                <w:sz w:val="16"/>
+                <w:szCs w:val="16"/>
+                <w:lang w:val="es-ES_tradnl"/>
+              </w:rPr>
+              <w:t>DISCOUNT</w:t>
+            </w:r>
+          </w:p>
+        </w:tc>
+      </w:tr>
+      <w:tr>
+        <w:trPr>
+          <w:trHeight w:val="20"/>
+          <w:jc w:val="center"/>
+        </w:trPr>
+        <w:tc>
+          <w:tcPr>
+            <w:tcW w:w="5400" w:type="dxa"/>
+            <w:tcBorders>
+              <w:top w:val="nil"/>
+              <w:left w:val="single" w:sz="4" w:space="0" w:color="B0CCB0"/>
+              <w:bottom w:val="nil"/>
+              <w:right w:val="single" w:sz="4" w:space="0" w:color="B0CCB0"/>
+            </w:tcBorders>
+            <w:shd w:val="clear" w:color="auto" w:fill="FFFFFF"/>
+            <w:vAlign w:val="center"/>
+          </w:tcPr>
+          <w:p>
+            <w:pPr>
+              <w:pStyle w:val="Normal1"/>
+              <w:rPr>
+                <w:rFonts w:ascii="Arial" w:eastAsia="Arial" w:hAnsi="Arial" w:cs="Arial"/>
+                <w:lang w:val="es-ES_tradnl"/>
+              </w:rPr>
+            </w:pPr>
+          </w:p>
+        </w:tc>
+        <w:tc>
+          <w:tcPr>
+            <w:tcW w:w="1800" w:type="dxa"/>
+            <w:gridSpan w:val="3"/>
+            <w:tcBorders>
+              <w:top w:val="nil"/>
+              <w:left w:val="single" w:sz="4" w:space="0" w:color="B0CCB0"/>
+              <w:bottom w:val="nil"/>
+              <w:right w:val="single" w:sz="4" w:space="0" w:color="B0CCB0"/>
+            </w:tcBorders>
+            <w:shd w:val="clear" w:color="auto" w:fill="FFFFFF"/>
+            <w:tcMar>
+              <w:left w:w="216" w:type="dxa"/>
+              <w:right w:w="216" w:type="dxa"/>
+            </w:tcMar>
+            <w:vAlign w:val="center"/>
+          </w:tcPr>
+          <w:p>
+            <w:pPr>
+              <w:pStyle w:val="Normal1"/>
+              <w:jc w:val="right"/>
+              <w:rPr>
+                <w:rFonts w:ascii="Arial" w:eastAsia="Arial" w:hAnsi="Arial" w:cs="Arial"/>
+                <w:lang w:val="es-ES_tradnl"/>
+              </w:rPr>
+            </w:pPr>
+          </w:p>
+        </w:tc>
+        <w:tc>
+          <w:tcPr>
+            <w:tcW w:w="2910" w:type="dxa"/>
+            <w:gridSpan w:val="2"/>
+            <w:tcBorders>
+              <w:top w:val="nil"/>
+              <w:left w:val="single" w:sz="4" w:space="0" w:color="B0CCB0"/>
+              <w:bottom w:val="nil"/>
+              <w:right w:val="single" w:sz="4" w:space="0" w:color="B0CCB0"/>
+            </w:tcBorders>
+            <w:shd w:val="clear" w:color="auto" w:fill="FFFFFF"/>
+            <w:tcMar>
+              <w:left w:w="216" w:type="dxa"/>
+              <w:right w:w="216" w:type="dxa"/>
+            </w:tcMar>
+            <w:vAlign w:val="center"/>
+          </w:tcPr>
+          <w:p>
+            <w:pPr>
+              <w:pStyle w:val="Normal1"/>
+              <w:jc w:val="right"/>
+              <w:rPr>
+                <w:rFonts w:ascii="Arial" w:eastAsia="Arial" w:hAnsi="Arial" w:cs="Arial"/>
+                <w:lang w:val="es-ES_tradnl"/>
+              </w:rPr>
+            </w:pPr>
+          </w:p>
+        </w:tc>
+      </w:tr>
+      <w:tr>
+        <w:trPr>
+          <w:trHeight w:val="200"/>
+          <w:jc w:val="center"/>
+        </w:trPr>
+        <w:tc>
+          <w:tcPr>
+            <w:tcW w:w="6660" w:type="dxa"/>
+            <w:gridSpan w:val="3"/>
+            <w:tcBorders>
+              <w:top w:val="single" w:sz="4" w:space="0" w:color="B0CCB0"/>
+              <w:left w:val="nil"/>
+              <w:bottom w:val="nil"/>
+              <w:right w:val="nil"/>
+            </w:tcBorders>
+            <w:shd w:val="clear" w:color="auto" w:fill="FFFFFF"/>
+            <w:vAlign w:val="center"/>
+          </w:tcPr>
+          <w:p>
+            <w:pPr>
+              <w:pStyle w:val="Normal1"/>
+              <w:rPr>
+                <w:rFonts w:ascii="Arial" w:eastAsia="Arial" w:hAnsi="Arial" w:cs="Arial"/>
+                <w:lang w:val="es-ES_tradnl"/>
+              </w:rPr>
+            </w:pPr>
+          </w:p>
+        </w:tc>
+        <w:tc>
+          <w:tcPr>
+            <w:tcW w:w="1800" w:type="dxa"/>
+            <w:gridSpan w:val="2"/>
+            <w:tcBorders>
+              <w:top w:val="single" w:sz="4" w:space="0" w:color="B0CCB0"/>
+              <w:left w:val="nil"/>
+              <w:bottom w:val="nil"/>
+              <w:right w:val="single" w:sz="4" w:space="0" w:color="B0CCB0"/>
+            </w:tcBorders>
+            <w:shd w:val="clear" w:color="auto" w:fill="FFFFFF"/>
+            <w:vAlign w:val="center"/>
+          </w:tcPr>
+          <w:p>
+            <w:pPr>
+              <w:pStyle w:val="Normal1"/>
+              <w:jc w:val="right"/>
+              <w:rPr>
+                <w:rFonts w:ascii="Arial" w:eastAsia="Arial" w:hAnsi="Arial" w:cs="Arial"/>
+                <w:lang w:val="es-ES_tradnl"/>
+              </w:rPr>
+            </w:pPr>
+            <w:r>
+              <w:rPr>
+                <w:rFonts w:ascii="Arial" w:eastAsia="Arial" w:hAnsi="Arial" w:cs="Arial"/>
+                <w:b/>
+                <w:color w:val="000000"/>
+                <w:sz w:val="16"/>
+                <w:szCs w:val="16"/>
+                <w:lang w:val="es-ES_tradnl"/>
+              </w:rPr>
+              <w:t>Total Recaudado</w:t>
+            </w:r>
+          </w:p>
+        </w:tc>
+        <w:tc>
+          <w:tcPr>
+            <w:tcW w:w="1650" w:type="dxa"/>
+            <w:tcBorders>
+              <w:top w:val="single" w:sz="4" w:space="0" w:color="B0CCB0"/>
+              <w:left w:val="single" w:sz="4" w:space="0" w:color="B0CCB0"/>
+              <w:bottom w:val="single" w:sz="4" w:space="0" w:color="B0CCB0"/>
+              <w:right w:val="single" w:sz="4" w:space="0" w:color="B0CCB0"/>
+            </w:tcBorders>
+            <w:shd w:val="clear" w:color="auto" w:fill="FFFFFF"/>
+            <w:tcMar>
+              <w:left w:w="216" w:type="dxa"/>
+              <w:right w:w="216" w:type="dxa"/>
+            </w:tcMar>
+            <w:vAlign w:val="center"/>
+          </w:tcPr>
+          <w:p>
+            <w:pPr>
+              <w:pStyle w:val="Normal1"/>
+              <w:ind w:left="-317"/>
+              <w:jc w:val="right"/>
+              <w:rPr>
+                <w:rFonts w:ascii="Arial" w:eastAsia="Arial" w:hAnsi="Arial" w:cs="Arial"/>
+                <w:lang w:val="es-ES_tradnl"/>
+              </w:rPr>
+            </w:pPr>
+            <w:r>
+              <w:rPr>
+                <w:rFonts w:ascii="Arial" w:eastAsia="Arial" w:hAnsi="Arial" w:cs="Arial"/>
+                <w:color w:val="000000"/>
+                <w:sz w:val="16"/>
+                <w:szCs w:val="16"/>
+                <w:lang w:val="es-ES_tradnl"/>
+              </w:rPr>
+              <w:t>FINALPLEDGE</w:t>
+            </w:r>
+            <w:r>
+              <w:rPr>
+                <w:rFonts w:ascii="Arial" w:eastAsia="Arial" w:hAnsi="Arial" w:cs="Arial"/>
+                <w:color w:val="000000"/>
+                <w:sz w:val="16"/>
+                <w:szCs w:val="16"/>
+                <w:lang w:val="es-ES_tradnl"/>
+              </w:rPr>
+              <w:t xml:space="preserve"> </w:t>
+            </w:r>
+          </w:p>
+        </w:tc>
+      </w:tr>
+      <w:tr>
+        <w:trPr>
+          <w:trHeight w:val="440"/>
+          <w:jc w:val="center"/>
+        </w:trPr>
+        <w:tc>
+          <w:tcPr>
+            <w:tcW w:w="6000" w:type="dxa"/>
+            <w:gridSpan w:val="2"/>
+            <w:tcBorders>
+              <w:top w:val="nil"/>
+              <w:left w:val="nil"/>
+              <w:bottom w:val="nil"/>
+              <w:right w:val="nil"/>
+            </w:tcBorders>
+            <w:shd w:val="clear" w:color="auto" w:fill="FFFFFF"/>
+            <w:vAlign w:val="center"/>
+          </w:tcPr>
+          <w:p>
+            <w:pPr>
+              <w:pStyle w:val="Normal1"/>
+              <w:rPr>
+                <w:rFonts w:ascii="Arial" w:eastAsia="Arial" w:hAnsi="Arial" w:cs="Arial"/>
+                <w:lang w:val="es-ES_tradnl"/>
+              </w:rPr>
+            </w:pPr>
+          </w:p>
+        </w:tc>
+        <w:tc>
+          <w:tcPr>
+            <w:tcW w:w="2460" w:type="dxa"/>
+            <w:gridSpan w:val="3"/>
+            <w:tcBorders>
+              <w:top w:val="nil"/>
+              <w:left w:val="nil"/>
+              <w:bottom w:val="nil"/>
+              <w:right w:val="single" w:sz="4" w:space="0" w:color="B0CCB0"/>
+            </w:tcBorders>
+            <w:shd w:val="clear" w:color="auto" w:fill="FFFFFF"/>
+            <w:vAlign w:val="center"/>
+          </w:tcPr>
+          <w:p>
+            <w:pPr>
+              <w:pStyle w:val="Normal1"/>
+              <w:jc w:val="right"/>
+              <w:rPr>
+                <w:rFonts w:ascii="Arial" w:eastAsia="Arial" w:hAnsi="Arial" w:cs="Arial"/>
+                <w:lang w:val="es-ES_tradnl"/>
+              </w:rPr>
+            </w:pPr>
+            <w:r>
+              <w:rPr>
+                <w:rFonts w:ascii="Arial" w:eastAsia="Arial" w:hAnsi="Arial" w:cs="Arial"/>
+                <w:b/>
+                <w:color w:val="000000"/>
+                <w:sz w:val="16"/>
+                <w:szCs w:val="16"/>
+                <w:lang w:val="es-ES_tradnl"/>
+              </w:rPr>
+              <w:t xml:space="preserve">Total Comisión </w:t>
+            </w:r>
+          </w:p>
+        </w:tc>
+        <w:tc>
+          <w:tcPr>
+            <w:tcW w:w="1650" w:type="dxa"/>
+            <w:tcBorders>
+              <w:top w:val="single" w:sz="4" w:space="0" w:color="B0CCB0"/>
+              <w:left w:val="single" w:sz="4" w:space="0" w:color="B0CCB0"/>
+              <w:bottom w:val="single" w:sz="4" w:space="0" w:color="B0CCB0"/>
+              <w:right w:val="single" w:sz="4" w:space="0" w:color="B0CCB0"/>
+            </w:tcBorders>
+            <w:shd w:val="clear" w:color="auto" w:fill="FFFFFF"/>
+            <w:tcMar>
+              <w:left w:w="216" w:type="dxa"/>
+              <w:right w:w="216" w:type="dxa"/>
+            </w:tcMar>
+            <w:vAlign w:val="center"/>
+          </w:tcPr>
+          <w:p>
+            <w:pPr>
+              <w:pStyle w:val="Normal1"/>
+              <w:ind w:left="-317"/>
+              <w:jc w:val="right"/>
+              <w:rPr>
+                <w:rFonts w:ascii="Arial" w:eastAsia="Arial" w:hAnsi="Arial" w:cs="Arial"/>
+                <w:color w:val="000000"/>
+                <w:sz w:val="16"/>
+                <w:szCs w:val="16"/>
+                <w:lang w:val="es-ES_tradnl"/>
+              </w:rPr>
+            </w:pPr>
+            <w:r>
+              <w:rPr>
+                <w:rFonts w:ascii="Arial" w:eastAsia="Arial" w:hAnsi="Arial" w:cs="Arial"/>
+                <w:color w:val="000000"/>
+                <w:sz w:val="16"/>
+                <w:szCs w:val="16"/>
+                <w:lang w:val="es-ES_tradnl"/>
+              </w:rPr>
+              <w:fldChar w:fldCharType="begin"/>
+            </w:r>
+            <w:r>
+              <w:rPr>
+                <w:rFonts w:ascii="Arial" w:eastAsia="Arial" w:hAnsi="Arial" w:cs="Arial"/>
+                <w:color w:val="000000"/>
+                <w:sz w:val="16"/>
+                <w:szCs w:val="16"/>
+                <w:lang w:val="es-ES_tradnl"/>
+              </w:rPr>
+              <w:instrText xml:space="preserve"> MERGEFIELD Comisión </w:instrText>
+            </w:r>
+            <w:r>
+              <w:rPr>
+                <w:rFonts w:ascii="Arial" w:eastAsia="Arial" w:hAnsi="Arial" w:cs="Arial"/>
+                <w:color w:val="000000"/>
+                <w:sz w:val="16"/>
+                <w:szCs w:val="16"/>
+                <w:lang w:val="es-ES_tradnl"/>
+              </w:rPr>
+              <w:fldChar w:fldCharType="separate"/>
+            </w:r>
+            <w:r>
+              <w:rPr>
+                <w:rFonts w:ascii="Arial" w:eastAsia="Arial" w:hAnsi="Arial" w:cs="Arial"/>
+                <w:noProof/>
+                <w:color w:val="000000"/>
+                <w:sz w:val="16"/>
+                <w:szCs w:val="16"/>
+                <w:lang w:val="es-ES_tradnl"/>
+              </w:rPr>
+              <w:t>«Comisión»</w:t>
+            </w:r>
+            <w:r>
+              <w:rPr>
+                <w:rFonts w:ascii="Arial" w:eastAsia="Arial" w:hAnsi="Arial" w:cs="Arial"/>
+                <w:color w:val="000000"/>
+                <w:sz w:val="16"/>
+                <w:szCs w:val="16"/>
+                <w:lang w:val="es-ES_tradnl"/>
+              </w:rPr>
+              <w:fldChar w:fldCharType="end"/>
+            </w:r>
+          </w:p>
+          <w:p>
+            <w:pPr>
+              <w:pStyle w:val="Normal1"/>
+              <w:ind w:left="-317"/>
+              <w:rPr>
+                <w:rFonts w:ascii="Arial" w:eastAsia="Arial" w:hAnsi="Arial" w:cs="Arial"/>
+                <w:lang w:val="es-ES_tradnl"/>
+              </w:rPr>
+            </w:pPr>
+          </w:p>
+        </w:tc>
+      </w:tr>
+      <w:tr>
+        <w:trPr>
+          <w:trHeight w:val="200"/>
+          <w:jc w:val="center"/>
+        </w:trPr>
+        <w:tc>
+          <w:tcPr>
+            <w:tcW w:w="6660" w:type="dxa"/>
+            <w:gridSpan w:val="3"/>
+            <w:tcBorders>
+              <w:top w:val="nil"/>
+              <w:left w:val="nil"/>
+              <w:bottom w:val="nil"/>
+              <w:right w:val="nil"/>
+            </w:tcBorders>
+            <w:shd w:val="clear" w:color="auto" w:fill="FFFFFF"/>
+            <w:vAlign w:val="center"/>
+          </w:tcPr>
+          <w:p>
+            <w:pPr>
+              <w:pStyle w:val="Normal1"/>
+              <w:rPr>
+                <w:rFonts w:ascii="Arial" w:eastAsia="Arial" w:hAnsi="Arial" w:cs="Arial"/>
+                <w:lang w:val="es-ES_tradnl"/>
+              </w:rPr>
+            </w:pPr>
+          </w:p>
+        </w:tc>
+        <w:tc>
+          <w:tcPr>
+            <w:tcW w:w="1800" w:type="dxa"/>
+            <w:gridSpan w:val="2"/>
+            <w:tcBorders>
+              <w:top w:val="nil"/>
+              <w:left w:val="nil"/>
+              <w:bottom w:val="nil"/>
+              <w:right w:val="single" w:sz="4" w:space="0" w:color="B0CCB0"/>
+            </w:tcBorders>
+            <w:shd w:val="clear" w:color="auto" w:fill="FFFFFF"/>
+            <w:vAlign w:val="center"/>
+          </w:tcPr>
+          <w:p>
+            <w:pPr>
+              <w:pStyle w:val="Normal1"/>
+              <w:jc w:val="right"/>
+              <w:rPr>
+                <w:rFonts w:ascii="Arial" w:eastAsia="Arial" w:hAnsi="Arial" w:cs="Arial"/>
+                <w:lang w:val="es-ES_tradnl"/>
+              </w:rPr>
+            </w:pPr>
+            <w:r>
+              <w:rPr>
+                <w:rFonts w:ascii="Arial" w:eastAsia="Arial" w:hAnsi="Arial" w:cs="Arial"/>
+                <w:b/>
+                <w:color w:val="000000"/>
+                <w:sz w:val="16"/>
+                <w:szCs w:val="16"/>
+                <w:lang w:val="es-ES_tradnl"/>
+              </w:rPr>
+              <w:t>Total a desembolsar</w:t>
+            </w:r>
+          </w:p>
+        </w:tc>
+        <w:tc>
+          <w:tcPr>
+            <w:tcW w:w="1650" w:type="dxa"/>
+            <w:tcBorders>
+              <w:top w:val="single" w:sz="4" w:space="0" w:color="B0CCB0"/>
+              <w:left w:val="single" w:sz="4" w:space="0" w:color="B0CCB0"/>
+              <w:bottom w:val="single" w:sz="4" w:space="0" w:color="B0CCB0"/>
+              <w:right w:val="single" w:sz="4" w:space="0" w:color="B0CCB0"/>
+            </w:tcBorders>
+            <w:shd w:val="clear" w:color="auto" w:fill="FFFFFF"/>
+            <w:tcMar>
+              <w:left w:w="216" w:type="dxa"/>
+              <w:right w:w="216" w:type="dxa"/>
+            </w:tcMar>
+            <w:vAlign w:val="center"/>
+          </w:tcPr>
+          <w:p>
+            <w:pPr>
+              <w:pStyle w:val="Normal1"/>
+              <w:ind w:left="-317"/>
+              <w:jc w:val="right"/>
+              <w:rPr>
+                <w:rFonts w:ascii="Arial" w:eastAsia="Arial" w:hAnsi="Arial" w:cs="Arial"/>
+                <w:lang w:val="es-ES_tradnl"/>
+              </w:rPr>
+            </w:pPr>
+            <w:r>
+              <w:rPr>
+                <w:rFonts w:ascii="Arial" w:eastAsia="Arial" w:hAnsi="Arial" w:cs="Arial"/>
+                <w:noProof/>
+                <w:color w:val="000000"/>
+                <w:sz w:val="16"/>
+                <w:szCs w:val="16"/>
+                <w:lang w:val="es-ES_tradnl"/>
+              </w:rPr>
+              <w:t>FINALPLEDGE</w:t>
+            </w:r>
+          </w:p>
+        </w:tc>
+      </w:tr>
+    </w:tbl>
+    <w:p>
+      <w:pPr>
+        <w:pStyle w:val="Normal1"/>
+        <w:spacing w:before="520"/>
+        <w:rPr>
+          <w:rFonts w:ascii="Arial" w:eastAsia="Arial" w:hAnsi="Arial" w:cs="Arial"/>
+          <w:lang w:val="es-ES_tradnl"/>
+        </w:rPr>
+      </w:pPr>
+    </w:p>
+    <w:p>
+      <w:pPr>
+        <w:pStyle w:val="Normal1"/>
+        <w:spacing w:before="400"/>
+        <w:ind w:left="-720" w:right="-720"/>
+        <w:jc w:val="right"/>
+        <w:rPr>
+          <w:rFonts w:ascii="Arial" w:eastAsia="Arial" w:hAnsi="Arial" w:cs="Arial"/>
+          <w:sz w:val="14"/>
+          <w:szCs w:val="14"/>
+          <w:lang w:val="es-ES_tradnl"/>
+        </w:rPr>
+      </w:pPr>
+      <w:r>
+        <w:rPr>
+          <w:rFonts w:ascii="Arial" w:eastAsia="Arial" w:hAnsi="Arial" w:cs="Arial"/>
+          <w:color w:val="000000"/>
+          <w:sz w:val="18"/>
+          <w:szCs w:val="18"/>
+          <w:lang w:val="es-ES_tradnl"/>
+        </w:rPr>
+        <w:t>Recibido: _____________________________</w:t>
+      </w:r>
+    </w:p>
+    <w:p>
+      <w:pPr>
+        <w:pStyle w:val="Normal1"/>
+        <w:ind w:left="-720" w:right="-720"/>
+        <w:jc w:val="right"/>
+        <w:rPr>
+          <w:rFonts w:ascii="Arial" w:eastAsia="Arial" w:hAnsi="Arial" w:cs="Arial"/>
+          <w:b/>
+          <w:color w:val="000000"/>
+          <w:sz w:val="20"/>
+          <w:szCs w:val="16"/>
+          <w:lang w:val="es-ES_tradnl"/>
+        </w:rPr>
+      </w:pPr>
+      <w:r>
+        <w:rPr>
+          <w:rFonts w:ascii="Arial" w:eastAsia="Arial" w:hAnsi="Arial" w:cs="Arial"/>
+          <w:b/>
+          <w:color w:val="000000"/>
+          <w:sz w:val="20"/>
+          <w:szCs w:val="16"/>
+          <w:lang w:val="es-ES_tradnl"/>
+        </w:rPr>
+        <w:t>FULLNAME</w:t>
+      </w:r>
+    </w:p>
+    <w:p>
+      <w:pPr>
+        <w:pStyle w:val="Normal1"/>
+        <w:ind w:left="-720" w:right="-720"/>
+        <w:jc w:val="right"/>
+        <w:rPr>
+          <w:rFonts w:ascii="Arial" w:eastAsia="Arial" w:hAnsi="Arial" w:cs="Arial"/>
+          <w:sz w:val="20"/>
+          <w:szCs w:val="20"/>
+          <w:lang w:val="es-ES_tradnl"/>
+        </w:rPr>
+      </w:pPr>
+      <w:r>
+        <w:rPr>
+          <w:rFonts w:ascii="Arial" w:eastAsia="Arial" w:hAnsi="Arial" w:cs="Arial"/>
+          <w:b/>
+          <w:sz w:val="20"/>
+          <w:szCs w:val="20"/>
+          <w:lang w:val="es-ES_tradnl"/>
+        </w:rPr>
+        <w:t>CC:</w:t>
+      </w:r>
+      <w:r>
+        <w:rPr>
+          <w:rFonts w:ascii="Arial" w:eastAsia="Arial" w:hAnsi="Arial" w:cs="Arial"/>
+          <w:b/>
+          <w:sz w:val="20"/>
+          <w:szCs w:val="20"/>
+          <w:lang w:val="es-ES_tradnl"/>
+        </w:rPr>
+        <w:t xml:space="preserve"> USERCC</w:t>
+      </w:r>
+    </w:p>
+    <w:p>
+      <w:pPr>
+        <w:pStyle w:val="Normal1"/>
+        <w:jc w:val="center"/>
+        <w:rPr>
+          <w:lang w:val="es-ES_tradnl"/>
+        </w:rPr>
+      </w:pPr>
+    </w:p>
+    <w:p>
+      <w:bookmarkStart w:id="3" w:name="_GoBack"/>
+      <w:bookmarkEnd w:id="3"/>
+    </w:p>
     <w:sectPr>
-      <w:headerReference w:type="default" r:id="rId10"/>
-      <w:footerReference w:type="default" r:id="rId11"/>
+      <w:headerReference w:type="default" r:id="rId11"/>
+      <w:footerReference w:type="default" r:id="rId12"/>
       <w:pgSz w:w="12242" w:h="15842"/>
       <w:pgMar w:top="1701" w:right="1701" w:bottom="1701" w:left="1701" w:header="0" w:footer="720" w:gutter="0"/>
       <w:pgNumType w:start="1"/>
@@ -2028,7 +4257,7 @@
       <w:rPr>
         <w:noProof/>
       </w:rPr>
-      <w:t>1</w:t>
+      <w:t>7</w:t>
     </w:r>
     <w:r>
       <w:fldChar w:fldCharType="end"/>
@@ -2932,6 +5161,22 @@
       <w:szCs w:val="24"/>
     </w:rPr>
   </w:style>
+  <w:style w:type="paragraph" w:customStyle="1" w:styleId="Normal1">
+    <w:name w:val="Normal1"/>
+    <w:rsid w:val="00053E17"/>
+    <w:pPr>
+      <w:pBdr>
+        <w:top w:val="none" w:sz="0" w:space="0" w:color="auto"/>
+        <w:left w:val="none" w:sz="0" w:space="0" w:color="auto"/>
+        <w:bottom w:val="none" w:sz="0" w:space="0" w:color="auto"/>
+        <w:right w:val="none" w:sz="0" w:space="0" w:color="auto"/>
+        <w:between w:val="none" w:sz="0" w:space="0" w:color="auto"/>
+      </w:pBdr>
+    </w:pPr>
+    <w:rPr>
+      <w:lang w:val="en-US" w:eastAsia="en-US"/>
+    </w:rPr>
+  </w:style>
 </w:styles>
 </file>
 

</xml_diff>